<commit_message>
Update docs to latest version
</commit_message>
<xml_diff>
--- a/Core API/QS - Data mediator.docx
+++ b/Core API/QS - Data mediator.docx
@@ -146,7 +146,7 @@
                     <pic:cNvPicPr preferRelativeResize="0"/>
                   </pic:nvPicPr>
                   <pic:blipFill>
-                    <a:blip r:embed="rId8"/>
+                    <a:blip r:embed="rId7"/>
                     <a:srcRect b="0" l="0" r="0" t="0"/>
                     <a:stretch>
                       <a:fillRect/>
@@ -3588,6 +3588,30 @@
         </w:rPr>
         <w:t xml:space="preserve">Which solution fits the requirements best?</w:t>
       </w:r>
+    </w:p>
+    <w:p>
+      <w:pPr>
+        <w:numPr>
+          <w:ilvl w:val="0"/>
+          <w:numId w:val="1"/>
+        </w:numPr>
+        <w:ind w:left="720" w:hanging="360"/>
+        <w:rPr>
+          <w:rFonts w:ascii="Times New Roman" w:cs="Times New Roman" w:eastAsia="Times New Roman" w:hAnsi="Times New Roman"/>
+          <w:sz w:val="24"/>
+          <w:szCs w:val="24"/>
+          <w:u w:val="none"/>
+        </w:rPr>
+      </w:pPr>
+      <w:r>
+        <w:rPr>
+          <w:rFonts w:ascii="Times New Roman" w:cs="Times New Roman" w:eastAsia="Times New Roman" w:hAnsi="Times New Roman"/>
+          <w:sz w:val="24"/>
+          <w:szCs w:val="24"/>
+          <w:rtl w:val="0"/>
+        </w:rPr>
+        <w:t xml:space="preserve">What are best, good and bad practices for the solution?</w:t>
+      </w:r>
       <w:r>
         <w:rPr>
           <w:rtl w:val="0"/>
@@ -3910,11 +3934,7 @@
     <w:p>
       <w:pPr>
         <w:pStyle w:val="Heading2"/>
-        <w:rPr>
-          <w:rFonts w:ascii="Times New Roman" w:cs="Times New Roman" w:eastAsia="Times New Roman" w:hAnsi="Times New Roman"/>
-          <w:sz w:val="24"/>
-          <w:szCs w:val="24"/>
-        </w:rPr>
+        <w:rPr/>
       </w:pPr>
       <w:bookmarkStart w:colFirst="0" w:colLast="0" w:name="_foyimdns9tiv" w:id="22"/>
       <w:bookmarkEnd w:id="22"/>
@@ -3929,6 +3949,11 @@
         <w:tab/>
         <w:t xml:space="preserve">Findings sub-question 1</w:t>
       </w:r>
+      <w:r>
+        <w:rPr>
+          <w:rtl w:val="0"/>
+        </w:rPr>
+      </w:r>
     </w:p>
     <w:p>
       <w:pPr>
@@ -3954,20 +3979,62 @@
     <w:p>
       <w:pPr>
         <w:spacing w:after="160" w:line="259" w:lineRule="auto"/>
-        <w:rPr>
-          <w:rFonts w:ascii="Times New Roman" w:cs="Times New Roman" w:eastAsia="Times New Roman" w:hAnsi="Times New Roman"/>
-          <w:sz w:val="24"/>
-          <w:szCs w:val="24"/>
-        </w:rPr>
-      </w:pPr>
-      <w:r>
-        <w:rPr>
-          <w:rFonts w:ascii="Times New Roman" w:cs="Times New Roman" w:eastAsia="Times New Roman" w:hAnsi="Times New Roman"/>
-          <w:sz w:val="24"/>
-          <w:szCs w:val="24"/>
-          <w:rtl w:val="0"/>
-        </w:rPr>
-        <w:t xml:space="preserve">To provide advice that best fits this issue. A requirements prioritization will be made. This allows for a concrete selection of solutions and provides the best fit based on the prioritizations. </w:t>
+        <w:ind w:firstLine="720"/>
+        <w:rPr>
+          <w:rFonts w:ascii="Times New Roman" w:cs="Times New Roman" w:eastAsia="Times New Roman" w:hAnsi="Times New Roman"/>
+          <w:sz w:val="24"/>
+          <w:szCs w:val="24"/>
+        </w:rPr>
+      </w:pPr>
+      <w:r>
+        <w:rPr>
+          <w:rFonts w:ascii="Times New Roman" w:cs="Times New Roman" w:eastAsia="Times New Roman" w:hAnsi="Times New Roman"/>
+          <w:sz w:val="24"/>
+          <w:szCs w:val="24"/>
+          <w:rtl w:val="0"/>
+        </w:rPr>
+        <w:t xml:space="preserve">To provide advice that best fits this issue. A requirements' prioritization will be made. This allows for a concrete selection of solutions and provides the best fit based on the prioritizations. </w:t>
+      </w:r>
+    </w:p>
+    <w:p>
+      <w:pPr>
+        <w:pStyle w:val="Heading3"/>
+        <w:rPr>
+          <w:rFonts w:ascii="Times New Roman" w:cs="Times New Roman" w:eastAsia="Times New Roman" w:hAnsi="Times New Roman"/>
+          <w:sz w:val="24"/>
+          <w:szCs w:val="24"/>
+        </w:rPr>
+      </w:pPr>
+      <w:bookmarkStart w:colFirst="0" w:colLast="0" w:name="_wktzfumvnd1x" w:id="24"/>
+      <w:bookmarkEnd w:id="24"/>
+      <w:r>
+        <w:rPr>
+          <w:rFonts w:ascii="Times New Roman" w:cs="Times New Roman" w:eastAsia="Times New Roman" w:hAnsi="Times New Roman"/>
+          <w:sz w:val="24"/>
+          <w:szCs w:val="24"/>
+          <w:rtl w:val="0"/>
+        </w:rPr>
+        <w:t xml:space="preserve">Associated-risks</w:t>
+      </w:r>
+    </w:p>
+    <w:p>
+      <w:pPr>
+        <w:spacing w:after="160" w:line="259" w:lineRule="auto"/>
+        <w:ind w:firstLine="720"/>
+        <w:rPr>
+          <w:rFonts w:ascii="Times New Roman" w:cs="Times New Roman" w:eastAsia="Times New Roman" w:hAnsi="Times New Roman"/>
+          <w:sz w:val="24"/>
+          <w:szCs w:val="24"/>
+        </w:rPr>
+      </w:pPr>
+      <w:r>
+        <w:rPr>
+          <w:rFonts w:ascii="Times New Roman" w:cs="Times New Roman" w:eastAsia="Times New Roman" w:hAnsi="Times New Roman"/>
+          <w:sz w:val="24"/>
+          <w:szCs w:val="24"/>
+          <w:rtl w:val="0"/>
+        </w:rPr>
+        <w:t xml:space="preserve">In the requirements, we took into account potential associated risks. Such as enforcing security standards on external data sources, to guarantee the end-user's privacy we encrypt user sensitive data and enforce GDPR guidelines. </w:t>
       </w:r>
     </w:p>
     <w:tbl>
@@ -4280,7 +4347,7 @@
                 <w:szCs w:val="24"/>
                 <w:rtl w:val="0"/>
               </w:rPr>
-              <w:t xml:space="preserve">Fetch and send from encrypted connection</w:t>
+              <w:t xml:space="preserve">Fetch and send from an encrypted connection</w:t>
             </w:r>
           </w:p>
         </w:tc>
@@ -4348,7 +4415,6 @@
                 <w:szCs w:val="24"/>
               </w:rPr>
             </w:pPr>
-            <w:commentRangeStart w:id="0"/>
             <w:r>
               <w:rPr>
                 <w:rFonts w:ascii="Times New Roman" w:cs="Times New Roman" w:eastAsia="Times New Roman" w:hAnsi="Times New Roman"/>
@@ -4357,7 +4423,7 @@
                 <w:szCs w:val="24"/>
                 <w:rtl w:val="0"/>
               </w:rPr>
-              <w:t xml:space="preserve">Load from SQL</w:t>
+              <w:t xml:space="preserve">Load data from an SDL Data Source.</w:t>
             </w:r>
           </w:p>
         </w:tc>
@@ -4372,10 +4438,6 @@
                 <w:szCs w:val="24"/>
               </w:rPr>
             </w:pPr>
-            <w:commentRangeEnd w:id="0"/>
-            <w:r>
-              <w:commentReference w:id="0"/>
-            </w:r>
             <w:r>
               <w:rPr>
                 <w:rFonts w:ascii="Times New Roman" w:cs="Times New Roman" w:eastAsia="Times New Roman" w:hAnsi="Times New Roman"/>
@@ -4435,7 +4497,7 @@
                 <w:szCs w:val="24"/>
                 <w:rtl w:val="0"/>
               </w:rPr>
-              <w:t xml:space="preserve">Enforces a data format standard (client side)</w:t>
+              <w:t xml:space="preserve">Enforces a data format standard (client-side)</w:t>
             </w:r>
           </w:p>
         </w:tc>
@@ -4510,6 +4572,11 @@
               </w:rPr>
               <w:t xml:space="preserve">JWT authorization for interacting with data sources</w:t>
             </w:r>
+            <w:r>
+              <w:rPr>
+                <w:rtl w:val="0"/>
+              </w:rPr>
+            </w:r>
           </w:p>
         </w:tc>
         <w:tc>
@@ -4522,37 +4589,14 @@
                 <w:szCs w:val="24"/>
               </w:rPr>
             </w:pPr>
-            <w:ins w:author="Koen Janssen" w:id="0" w:date="2022-05-20T07:30:21Z">
-              <w:commentRangeStart w:id="1"/>
-              <w:r>
-                <w:rPr>
-                  <w:rFonts w:ascii="Times New Roman" w:cs="Times New Roman" w:eastAsia="Times New Roman" w:hAnsi="Times New Roman"/>
-                  <w:sz w:val="24"/>
-                  <w:szCs w:val="24"/>
-                  <w:rtl w:val="0"/>
-                </w:rPr>
-                <w:t xml:space="preserve">Should</w:t>
-              </w:r>
-            </w:ins>
-            <w:del w:author="Koen Janssen" w:id="0" w:date="2022-05-20T07:30:21Z">
-              <w:commentRangeEnd w:id="1"/>
-              <w:r>
-                <w:commentReference w:id="1"/>
-              </w:r>
-              <w:r>
-                <w:rPr>
-                  <w:rFonts w:ascii="Times New Roman" w:cs="Times New Roman" w:eastAsia="Times New Roman" w:hAnsi="Times New Roman"/>
-                  <w:sz w:val="24"/>
-                  <w:szCs w:val="24"/>
-                  <w:rtl w:val="0"/>
-                </w:rPr>
-                <w:delText xml:space="preserve">Must</w:delText>
-              </w:r>
-            </w:del>
-            <w:r>
-              <w:rPr>
-                <w:rtl w:val="0"/>
-              </w:rPr>
+            <w:r>
+              <w:rPr>
+                <w:rFonts w:ascii="Times New Roman" w:cs="Times New Roman" w:eastAsia="Times New Roman" w:hAnsi="Times New Roman"/>
+                <w:sz w:val="24"/>
+                <w:szCs w:val="24"/>
+                <w:rtl w:val="0"/>
+              </w:rPr>
+              <w:t xml:space="preserve">Should</w:t>
             </w:r>
           </w:p>
         </w:tc>
@@ -4596,7 +4640,6 @@
                 <w:szCs w:val="24"/>
               </w:rPr>
             </w:pPr>
-            <w:commentRangeStart w:id="2"/>
             <w:r>
               <w:rPr>
                 <w:rFonts w:ascii="Times New Roman" w:cs="Times New Roman" w:eastAsia="Times New Roman" w:hAnsi="Times New Roman"/>
@@ -4605,16 +4648,7 @@
                 <w:szCs w:val="24"/>
                 <w:rtl w:val="0"/>
               </w:rPr>
-              <w:t xml:space="preserve">Containerized infrastructure</w:t>
-            </w:r>
-            <w:commentRangeEnd w:id="2"/>
-            <w:r>
-              <w:commentReference w:id="2"/>
-            </w:r>
-            <w:r>
-              <w:rPr>
-                <w:rtl w:val="0"/>
-              </w:rPr>
+              <w:t xml:space="preserve">Infrastructure with transferability and simple setup in mind.</w:t>
             </w:r>
           </w:p>
         </w:tc>
@@ -5069,7 +5103,7 @@
                 <w:szCs w:val="24"/>
                 <w:rtl w:val="0"/>
               </w:rPr>
-              <w:t xml:space="preserve">The used solution should be distributed under an open-source license</w:t>
+              <w:t xml:space="preserve">The used solution should be distributed under an open-source licence</w:t>
             </w:r>
           </w:p>
         </w:tc>
@@ -5115,8 +5149,13 @@
             </w:pPr>
             <w:r>
               <w:rPr>
-                <w:rtl w:val="0"/>
-              </w:rPr>
+                <w:rFonts w:ascii="Times New Roman" w:cs="Times New Roman" w:eastAsia="Times New Roman" w:hAnsi="Times New Roman"/>
+                <w:b w:val="1"/>
+                <w:sz w:val="24"/>
+                <w:szCs w:val="24"/>
+                <w:rtl w:val="0"/>
+              </w:rPr>
+              <w:t xml:space="preserve">R14</w:t>
             </w:r>
           </w:p>
         </w:tc>
@@ -5163,6 +5202,158 @@
                 <w:rtl w:val="0"/>
               </w:rPr>
               <w:t xml:space="preserve">Should</w:t>
+            </w:r>
+          </w:p>
+        </w:tc>
+      </w:tr>
+      <w:tr>
+        <w:trPr>
+          <w:cantSplit w:val="0"/>
+          <w:tblHeader w:val="0"/>
+        </w:trPr>
+        <w:tc>
+          <w:tcPr/>
+          <w:p>
+            <w:pPr>
+              <w:spacing w:line="240" w:lineRule="auto"/>
+              <w:rPr>
+                <w:rFonts w:ascii="Times New Roman" w:cs="Times New Roman" w:eastAsia="Times New Roman" w:hAnsi="Times New Roman"/>
+                <w:b w:val="1"/>
+                <w:sz w:val="24"/>
+                <w:szCs w:val="24"/>
+              </w:rPr>
+            </w:pPr>
+            <w:r>
+              <w:rPr>
+                <w:rFonts w:ascii="Times New Roman" w:cs="Times New Roman" w:eastAsia="Times New Roman" w:hAnsi="Times New Roman"/>
+                <w:b w:val="1"/>
+                <w:sz w:val="24"/>
+                <w:szCs w:val="24"/>
+                <w:rtl w:val="0"/>
+              </w:rPr>
+              <w:t xml:space="preserve">R15</w:t>
+            </w:r>
+          </w:p>
+        </w:tc>
+        <w:tc>
+          <w:tcPr/>
+          <w:p>
+            <w:pPr>
+              <w:spacing w:line="240" w:lineRule="auto"/>
+              <w:rPr>
+                <w:rFonts w:ascii="Times New Roman" w:cs="Times New Roman" w:eastAsia="Times New Roman" w:hAnsi="Times New Roman"/>
+                <w:b w:val="1"/>
+                <w:sz w:val="24"/>
+                <w:szCs w:val="24"/>
+              </w:rPr>
+            </w:pPr>
+            <w:r>
+              <w:rPr>
+                <w:rFonts w:ascii="Times New Roman" w:cs="Times New Roman" w:eastAsia="Times New Roman" w:hAnsi="Times New Roman"/>
+                <w:b w:val="1"/>
+                <w:sz w:val="24"/>
+                <w:szCs w:val="24"/>
+                <w:rtl w:val="0"/>
+              </w:rPr>
+              <w:t xml:space="preserve">Solution must be in line with the GDPR.</w:t>
+            </w:r>
+          </w:p>
+        </w:tc>
+        <w:tc>
+          <w:tcPr/>
+          <w:p>
+            <w:pPr>
+              <w:spacing w:line="240" w:lineRule="auto"/>
+              <w:rPr>
+                <w:rFonts w:ascii="Times New Roman" w:cs="Times New Roman" w:eastAsia="Times New Roman" w:hAnsi="Times New Roman"/>
+                <w:sz w:val="24"/>
+                <w:szCs w:val="24"/>
+              </w:rPr>
+            </w:pPr>
+            <w:r>
+              <w:rPr>
+                <w:rFonts w:ascii="Times New Roman" w:cs="Times New Roman" w:eastAsia="Times New Roman" w:hAnsi="Times New Roman"/>
+                <w:sz w:val="24"/>
+                <w:szCs w:val="24"/>
+                <w:rtl w:val="0"/>
+              </w:rPr>
+              <w:t xml:space="preserve">Must</w:t>
+            </w:r>
+          </w:p>
+        </w:tc>
+      </w:tr>
+      <w:tr>
+        <w:trPr>
+          <w:cantSplit w:val="0"/>
+          <w:tblHeader w:val="0"/>
+        </w:trPr>
+        <w:tc>
+          <w:tcPr/>
+          <w:p>
+            <w:pPr>
+              <w:spacing w:line="240" w:lineRule="auto"/>
+              <w:rPr>
+                <w:rFonts w:ascii="Times New Roman" w:cs="Times New Roman" w:eastAsia="Times New Roman" w:hAnsi="Times New Roman"/>
+                <w:b w:val="1"/>
+                <w:sz w:val="24"/>
+                <w:szCs w:val="24"/>
+              </w:rPr>
+            </w:pPr>
+            <w:r>
+              <w:rPr>
+                <w:rFonts w:ascii="Times New Roman" w:cs="Times New Roman" w:eastAsia="Times New Roman" w:hAnsi="Times New Roman"/>
+                <w:b w:val="1"/>
+                <w:sz w:val="24"/>
+                <w:szCs w:val="24"/>
+                <w:rtl w:val="0"/>
+              </w:rPr>
+              <w:t xml:space="preserve">R16</w:t>
+            </w:r>
+          </w:p>
+        </w:tc>
+        <w:tc>
+          <w:tcPr/>
+          <w:p>
+            <w:pPr>
+              <w:spacing w:line="240" w:lineRule="auto"/>
+              <w:rPr>
+                <w:rFonts w:ascii="Times New Roman" w:cs="Times New Roman" w:eastAsia="Times New Roman" w:hAnsi="Times New Roman"/>
+                <w:b w:val="1"/>
+                <w:sz w:val="24"/>
+                <w:szCs w:val="24"/>
+              </w:rPr>
+            </w:pPr>
+            <w:r>
+              <w:rPr>
+                <w:rFonts w:ascii="Times New Roman" w:cs="Times New Roman" w:eastAsia="Times New Roman" w:hAnsi="Times New Roman"/>
+                <w:b w:val="1"/>
+                <w:sz w:val="24"/>
+                <w:szCs w:val="24"/>
+                <w:rtl w:val="0"/>
+              </w:rPr>
+              <w:t xml:space="preserve">Solution must have the possibility to enforce security standards on external data sources</w:t>
+            </w:r>
+          </w:p>
+        </w:tc>
+        <w:tc>
+          <w:tcPr/>
+          <w:p>
+            <w:pPr>
+              <w:spacing w:line="240" w:lineRule="auto"/>
+              <w:rPr>
+                <w:rFonts w:ascii="Times New Roman" w:cs="Times New Roman" w:eastAsia="Times New Roman" w:hAnsi="Times New Roman"/>
+                <w:sz w:val="24"/>
+                <w:szCs w:val="24"/>
+              </w:rPr>
+            </w:pPr>
+            <w:r>
+              <w:rPr>
+                <w:rFonts w:ascii="Times New Roman" w:cs="Times New Roman" w:eastAsia="Times New Roman" w:hAnsi="Times New Roman"/>
+                <w:sz w:val="24"/>
+                <w:szCs w:val="24"/>
+                <w:rtl w:val="0"/>
+              </w:rPr>
+              <w:t xml:space="preserve">Must</w:t>
             </w:r>
           </w:p>
         </w:tc>
@@ -5233,8 +5424,8 @@
           <w:rFonts w:ascii="Times New Roman" w:cs="Times New Roman" w:eastAsia="Times New Roman" w:hAnsi="Times New Roman"/>
         </w:rPr>
       </w:pPr>
-      <w:bookmarkStart w:colFirst="0" w:colLast="0" w:name="_6173ejggc5iz" w:id="24"/>
-      <w:bookmarkEnd w:id="24"/>
+      <w:bookmarkStart w:colFirst="0" w:colLast="0" w:name="_6173ejggc5iz" w:id="25"/>
+      <w:bookmarkEnd w:id="25"/>
       <w:r>
         <w:rPr>
           <w:rFonts w:ascii="Times New Roman" w:cs="Times New Roman" w:eastAsia="Times New Roman" w:hAnsi="Times New Roman"/>
@@ -5998,8 +6189,8 @@
           <w:szCs w:val="24"/>
         </w:rPr>
       </w:pPr>
-      <w:bookmarkStart w:colFirst="0" w:colLast="0" w:name="_g13ksa3n1u7r" w:id="25"/>
-      <w:bookmarkEnd w:id="25"/>
+      <w:bookmarkStart w:colFirst="0" w:colLast="0" w:name="_g13ksa3n1u7r" w:id="26"/>
+      <w:bookmarkEnd w:id="26"/>
       <w:r>
         <w:rPr>
           <w:rFonts w:ascii="Times New Roman" w:cs="Times New Roman" w:eastAsia="Times New Roman" w:hAnsi="Times New Roman"/>
@@ -6039,7 +6230,7 @@
           <w:szCs w:val="24"/>
         </w:rPr>
       </w:pPr>
-      <w:hyperlink r:id="rId9">
+      <w:hyperlink r:id="rId8">
         <w:r>
           <w:rPr>
             <w:rFonts w:ascii="Times New Roman" w:cs="Times New Roman" w:eastAsia="Times New Roman" w:hAnsi="Times New Roman"/>
@@ -6116,8 +6307,8 @@
           <w:szCs w:val="24"/>
         </w:rPr>
       </w:pPr>
-      <w:bookmarkStart w:colFirst="0" w:colLast="0" w:name="_nx3p9up2zloh" w:id="26"/>
-      <w:bookmarkEnd w:id="26"/>
+      <w:bookmarkStart w:colFirst="0" w:colLast="0" w:name="_nx3p9up2zloh" w:id="27"/>
+      <w:bookmarkEnd w:id="27"/>
       <w:r>
         <w:rPr>
           <w:rFonts w:ascii="Times New Roman" w:cs="Times New Roman" w:eastAsia="Times New Roman" w:hAnsi="Times New Roman"/>
@@ -6198,7 +6389,7 @@
           <w:szCs w:val="24"/>
         </w:rPr>
       </w:pPr>
-      <w:hyperlink r:id="rId10">
+      <w:hyperlink r:id="rId9">
         <w:r>
           <w:rPr>
             <w:rFonts w:ascii="Times New Roman" w:cs="Times New Roman" w:eastAsia="Times New Roman" w:hAnsi="Times New Roman"/>
@@ -6267,16 +6458,16 @@
             <wp:extent cx="3852863" cy="1132818"/>
             <wp:effectExtent b="0" l="0" r="0" t="0"/>
             <wp:wrapSquare wrapText="bothSides" distB="114300" distT="114300" distL="114300" distR="114300"/>
-            <wp:docPr id="1" name="image3.png"/>
+            <wp:docPr id="1" name="image2.png"/>
             <a:graphic>
               <a:graphicData uri="http://schemas.openxmlformats.org/drawingml/2006/picture">
                 <pic:pic>
                   <pic:nvPicPr>
-                    <pic:cNvPr id="0" name="image3.png"/>
+                    <pic:cNvPr id="0" name="image2.png"/>
                     <pic:cNvPicPr preferRelativeResize="0"/>
                   </pic:nvPicPr>
                   <pic:blipFill>
-                    <a:blip r:embed="rId11"/>
+                    <a:blip r:embed="rId10"/>
                     <a:srcRect b="0" l="0" r="0" t="0"/>
                     <a:stretch>
                       <a:fillRect/>
@@ -6341,7 +6532,7 @@
           <w:szCs w:val="24"/>
         </w:rPr>
       </w:pPr>
-      <w:hyperlink r:id="rId12">
+      <w:hyperlink r:id="rId11">
         <w:r>
           <w:rPr>
             <w:rFonts w:ascii="Times New Roman" w:cs="Times New Roman" w:eastAsia="Times New Roman" w:hAnsi="Times New Roman"/>
@@ -6409,7 +6600,88 @@
           <w:szCs w:val="24"/>
         </w:rPr>
       </w:pPr>
-      <w:hyperlink r:id="rId13">
+      <w:r>
+        <w:rPr>
+          <w:rtl w:val="0"/>
+        </w:rPr>
+      </w:r>
+    </w:p>
+    <w:p>
+      <w:pPr>
+        <w:rPr>
+          <w:rFonts w:ascii="Times New Roman" w:cs="Times New Roman" w:eastAsia="Times New Roman" w:hAnsi="Times New Roman"/>
+          <w:sz w:val="24"/>
+          <w:szCs w:val="24"/>
+        </w:rPr>
+      </w:pPr>
+      <w:r>
+        <w:rPr>
+          <w:rFonts w:ascii="Times New Roman" w:cs="Times New Roman" w:eastAsia="Times New Roman" w:hAnsi="Times New Roman"/>
+          <w:sz w:val="24"/>
+          <w:szCs w:val="24"/>
+          <w:rtl w:val="0"/>
+        </w:rPr>
+        <w:t xml:space="preserve">Apollo uses an extended version of express under the hood, which can be accessed through an API. This makes it easy to implement custom middleware for data formatting or authentication. </w:t>
+      </w:r>
+    </w:p>
+    <w:p>
+      <w:pPr>
+        <w:rPr>
+          <w:rFonts w:ascii="Times New Roman" w:cs="Times New Roman" w:eastAsia="Times New Roman" w:hAnsi="Times New Roman"/>
+          <w:sz w:val="24"/>
+          <w:szCs w:val="24"/>
+        </w:rPr>
+      </w:pPr>
+      <w:r>
+        <w:rPr>
+          <w:rtl w:val="0"/>
+        </w:rPr>
+      </w:r>
+    </w:p>
+    <w:p>
+      <w:pPr>
+        <w:pStyle w:val="Heading3"/>
+        <w:rPr>
+          <w:rFonts w:ascii="Times New Roman" w:cs="Times New Roman" w:eastAsia="Times New Roman" w:hAnsi="Times New Roman"/>
+        </w:rPr>
+      </w:pPr>
+      <w:bookmarkStart w:colFirst="0" w:colLast="0" w:name="_i74aj8gd16gt" w:id="28"/>
+      <w:bookmarkEnd w:id="28"/>
+      <w:r>
+        <w:rPr>
+          <w:rFonts w:ascii="Times New Roman" w:cs="Times New Roman" w:eastAsia="Times New Roman" w:hAnsi="Times New Roman"/>
+          <w:rtl w:val="0"/>
+        </w:rPr>
+        <w:t xml:space="preserve">Privacy</w:t>
+      </w:r>
+    </w:p>
+    <w:p>
+      <w:pPr>
+        <w:rPr>
+          <w:rFonts w:ascii="Times New Roman" w:cs="Times New Roman" w:eastAsia="Times New Roman" w:hAnsi="Times New Roman"/>
+          <w:sz w:val="24"/>
+          <w:szCs w:val="24"/>
+        </w:rPr>
+      </w:pPr>
+      <w:r>
+        <w:rPr>
+          <w:rFonts w:ascii="Times New Roman" w:cs="Times New Roman" w:eastAsia="Times New Roman" w:hAnsi="Times New Roman"/>
+          <w:sz w:val="24"/>
+          <w:szCs w:val="24"/>
+          <w:rtl w:val="0"/>
+        </w:rPr>
+        <w:t xml:space="preserve">Since Apollo acts as a middleman, we do not need to store any data ourselves. This makes it easy to comply with the GDPR laws.</w:t>
+      </w:r>
+    </w:p>
+    <w:p>
+      <w:pPr>
+        <w:rPr>
+          <w:rFonts w:ascii="Times New Roman" w:cs="Times New Roman" w:eastAsia="Times New Roman" w:hAnsi="Times New Roman"/>
+          <w:sz w:val="24"/>
+          <w:szCs w:val="24"/>
+        </w:rPr>
+      </w:pPr>
+      <w:hyperlink r:id="rId12">
         <w:r>
           <w:rPr>
             <w:rFonts w:ascii="Times New Roman" w:cs="Times New Roman" w:eastAsia="Times New Roman" w:hAnsi="Times New Roman"/>
@@ -6460,8 +6732,8 @@
           <w:szCs w:val="24"/>
         </w:rPr>
       </w:pPr>
-      <w:bookmarkStart w:colFirst="0" w:colLast="0" w:name="_1qhye5hcr05f" w:id="27"/>
-      <w:bookmarkEnd w:id="27"/>
+      <w:bookmarkStart w:colFirst="0" w:colLast="0" w:name="_1qhye5hcr05f" w:id="29"/>
+      <w:bookmarkEnd w:id="29"/>
       <w:r>
         <w:rPr>
           <w:rFonts w:ascii="Times New Roman" w:cs="Times New Roman" w:eastAsia="Times New Roman" w:hAnsi="Times New Roman"/>
@@ -6529,7 +6801,7 @@
           <w:szCs w:val="24"/>
           <w:rtl w:val="0"/>
         </w:rPr>
-        <w:t xml:space="preserve">However, this requires that the data from data sources must be stored in MongoDB to use the caching functionality. This means that the data needs to be fetched and stored in the database periodically. Risking duplicate data and a lot of maintenance.</w:t>
+        <w:t xml:space="preserve">However, this requires that the data from data sources be stored in MongoDB to use the caching functionality. This means that the data needs to be periodically fetched and stored in the database. Risking duplicate data and a lot of maintenance.</w:t>
       </w:r>
     </w:p>
     <w:p>
@@ -6563,7 +6835,7 @@
         </w:rPr>
         <w:t xml:space="preserve">Source: </w:t>
       </w:r>
-      <w:hyperlink r:id="rId14">
+      <w:hyperlink r:id="rId13">
         <w:r>
           <w:rPr>
             <w:rFonts w:ascii="Times New Roman" w:cs="Times New Roman" w:eastAsia="Times New Roman" w:hAnsi="Times New Roman"/>
@@ -6633,8 +6905,8 @@
           <w:szCs w:val="24"/>
         </w:rPr>
       </w:pPr>
-      <w:bookmarkStart w:colFirst="0" w:colLast="0" w:name="_u6msdylhsq8h" w:id="28"/>
-      <w:bookmarkEnd w:id="28"/>
+      <w:bookmarkStart w:colFirst="0" w:colLast="0" w:name="_u6msdylhsq8h" w:id="30"/>
+      <w:bookmarkEnd w:id="30"/>
       <w:r>
         <w:rPr>
           <w:rFonts w:ascii="Times New Roman" w:cs="Times New Roman" w:eastAsia="Times New Roman" w:hAnsi="Times New Roman"/>
@@ -6657,16 +6929,16 @@
             <wp:extent cx="1150064" cy="2151046"/>
             <wp:effectExtent b="0" l="0" r="0" t="0"/>
             <wp:wrapSquare wrapText="bothSides" distB="114300" distT="114300" distL="114300" distR="114300"/>
-            <wp:docPr id="2" name="image2.png"/>
+            <wp:docPr id="2" name="image3.png"/>
             <a:graphic>
               <a:graphicData uri="http://schemas.openxmlformats.org/drawingml/2006/picture">
                 <pic:pic>
                   <pic:nvPicPr>
-                    <pic:cNvPr id="0" name="image2.png"/>
+                    <pic:cNvPr id="0" name="image3.png"/>
                     <pic:cNvPicPr preferRelativeResize="0"/>
                   </pic:nvPicPr>
                   <pic:blipFill>
-                    <a:blip r:embed="rId15"/>
+                    <a:blip r:embed="rId14"/>
                     <a:srcRect b="0" l="0" r="0" t="0"/>
                     <a:stretch>
                       <a:fillRect/>
@@ -6726,7 +6998,7 @@
           <w:szCs w:val="24"/>
         </w:rPr>
       </w:pPr>
-      <w:hyperlink r:id="rId16">
+      <w:hyperlink r:id="rId15">
         <w:r>
           <w:rPr>
             <w:rFonts w:ascii="Times New Roman" w:cs="Times New Roman" w:eastAsia="Times New Roman" w:hAnsi="Times New Roman"/>
@@ -6840,8 +7112,8 @@
           <w:szCs w:val="24"/>
         </w:rPr>
       </w:pPr>
-      <w:bookmarkStart w:colFirst="0" w:colLast="0" w:name="_ywz5voqtidlq" w:id="29"/>
-      <w:bookmarkEnd w:id="29"/>
+      <w:bookmarkStart w:colFirst="0" w:colLast="0" w:name="_ywz5voqtidlq" w:id="31"/>
+      <w:bookmarkEnd w:id="31"/>
       <w:r>
         <w:br w:type="page"/>
       </w:r>
@@ -6860,8 +7132,8 @@
           <w:szCs w:val="24"/>
         </w:rPr>
       </w:pPr>
-      <w:bookmarkStart w:colFirst="0" w:colLast="0" w:name="_m9n15qfju2f6" w:id="30"/>
-      <w:bookmarkEnd w:id="30"/>
+      <w:bookmarkStart w:colFirst="0" w:colLast="0" w:name="_m9n15qfju2f6" w:id="32"/>
+      <w:bookmarkEnd w:id="32"/>
       <w:r>
         <w:rPr>
           <w:rFonts w:ascii="Times New Roman" w:cs="Times New Roman" w:eastAsia="Times New Roman" w:hAnsi="Times New Roman"/>
@@ -6907,7 +7179,7 @@
           <w:szCs w:val="24"/>
         </w:rPr>
       </w:pPr>
-      <w:hyperlink r:id="rId17">
+      <w:hyperlink r:id="rId16">
         <w:r>
           <w:rPr>
             <w:rFonts w:ascii="Times New Roman" w:cs="Times New Roman" w:eastAsia="Times New Roman" w:hAnsi="Times New Roman"/>
@@ -6978,7 +7250,7 @@
           <w:szCs w:val="24"/>
           <w:rtl w:val="0"/>
         </w:rPr>
-        <w:t xml:space="preserve">However, this requires that the data from data sources are stored in DynamoDB to make use of the caching functionality. This means that the data needs to be fetched and stored in the database periodically. Risking duplicate data and a lot of maintenance.</w:t>
+        <w:t xml:space="preserve">However, this requires that the data from data sources are stored in DynamoDB to make use of the caching functionality. This means that the data needs to be fetched and stored in the database periodically, risking duplicate data and a lot of maintenance.</w:t>
       </w:r>
     </w:p>
     <w:p>
@@ -7018,8 +7290,8 @@
           <w:szCs w:val="24"/>
         </w:rPr>
       </w:pPr>
-      <w:bookmarkStart w:colFirst="0" w:colLast="0" w:name="_9r7sclo1ugzj" w:id="31"/>
-      <w:bookmarkEnd w:id="31"/>
+      <w:bookmarkStart w:colFirst="0" w:colLast="0" w:name="_9r7sclo1ugzj" w:id="33"/>
+      <w:bookmarkEnd w:id="33"/>
       <w:r>
         <w:rPr>
           <w:rFonts w:ascii="Times New Roman" w:cs="Times New Roman" w:eastAsia="Times New Roman" w:hAnsi="Times New Roman"/>
@@ -7080,8 +7352,8 @@
           <w:szCs w:val="24"/>
         </w:rPr>
       </w:pPr>
-      <w:bookmarkStart w:colFirst="0" w:colLast="0" w:name="_bsuey5ukxaem" w:id="32"/>
-      <w:bookmarkEnd w:id="32"/>
+      <w:bookmarkStart w:colFirst="0" w:colLast="0" w:name="_bsuey5ukxaem" w:id="34"/>
+      <w:bookmarkEnd w:id="34"/>
       <w:r>
         <w:br w:type="page"/>
       </w:r>
@@ -7100,8 +7372,8 @@
           <w:szCs w:val="24"/>
         </w:rPr>
       </w:pPr>
-      <w:bookmarkStart w:colFirst="0" w:colLast="0" w:name="_nw1989hfrseq" w:id="33"/>
-      <w:bookmarkEnd w:id="33"/>
+      <w:bookmarkStart w:colFirst="0" w:colLast="0" w:name="_nw1989hfrseq" w:id="35"/>
+      <w:bookmarkEnd w:id="35"/>
       <w:r>
         <w:rPr>
           <w:rtl w:val="0"/>
@@ -7115,8 +7387,8 @@
           <w:rFonts w:ascii="Times New Roman" w:cs="Times New Roman" w:eastAsia="Times New Roman" w:hAnsi="Times New Roman"/>
         </w:rPr>
       </w:pPr>
-      <w:bookmarkStart w:colFirst="0" w:colLast="0" w:name="_wtl0rx2k5gz" w:id="34"/>
-      <w:bookmarkEnd w:id="34"/>
+      <w:bookmarkStart w:colFirst="0" w:colLast="0" w:name="_wtl0rx2k5gz" w:id="36"/>
+      <w:bookmarkEnd w:id="36"/>
       <w:r>
         <w:rPr>
           <w:rFonts w:ascii="Times New Roman" w:cs="Times New Roman" w:eastAsia="Times New Roman" w:hAnsi="Times New Roman"/>
@@ -7690,7 +7962,6 @@
                 <w:szCs w:val="24"/>
               </w:rPr>
             </w:pPr>
-            <w:commentRangeStart w:id="3"/>
             <w:r>
               <w:rPr>
                 <w:rFonts w:ascii="Times New Roman" w:cs="Times New Roman" w:eastAsia="Times New Roman" w:hAnsi="Times New Roman"/>
@@ -7700,122 +7971,134 @@
               </w:rPr>
               <w:t xml:space="preserve">+</w:t>
             </w:r>
-            <w:commentRangeEnd w:id="3"/>
-            <w:r>
-              <w:commentReference w:id="3"/>
-            </w:r>
-            <w:r>
-              <w:rPr>
-                <w:rtl w:val="0"/>
-              </w:rPr>
-            </w:r>
-          </w:p>
-        </w:tc>
-        <w:tc>
-          <w:tcPr>
-            <w:shd w:fill="auto" w:val="clear"/>
-            <w:tcMar>
-              <w:top w:w="100.0" w:type="dxa"/>
-              <w:left w:w="100.0" w:type="dxa"/>
-              <w:bottom w:w="100.0" w:type="dxa"/>
-              <w:right w:w="100.0" w:type="dxa"/>
-            </w:tcMar>
-            <w:vAlign w:val="top"/>
-          </w:tcPr>
-          <w:p>
-            <w:pPr>
-              <w:spacing w:line="240" w:lineRule="auto"/>
-              <w:rPr>
-                <w:rFonts w:ascii="Times New Roman" w:cs="Times New Roman" w:eastAsia="Times New Roman" w:hAnsi="Times New Roman"/>
-                <w:sz w:val="24"/>
-                <w:szCs w:val="24"/>
-              </w:rPr>
-            </w:pPr>
-            <w:r>
-              <w:rPr>
-                <w:rtl w:val="0"/>
-              </w:rPr>
-            </w:r>
-          </w:p>
-        </w:tc>
-        <w:tc>
-          <w:tcPr>
-            <w:shd w:fill="auto" w:val="clear"/>
-            <w:tcMar>
-              <w:top w:w="100.0" w:type="dxa"/>
-              <w:left w:w="100.0" w:type="dxa"/>
-              <w:bottom w:w="100.0" w:type="dxa"/>
-              <w:right w:w="100.0" w:type="dxa"/>
-            </w:tcMar>
-            <w:vAlign w:val="top"/>
-          </w:tcPr>
-          <w:p>
-            <w:pPr>
-              <w:spacing w:line="240" w:lineRule="auto"/>
-              <w:rPr>
-                <w:rFonts w:ascii="Times New Roman" w:cs="Times New Roman" w:eastAsia="Times New Roman" w:hAnsi="Times New Roman"/>
-                <w:sz w:val="24"/>
-                <w:szCs w:val="24"/>
-              </w:rPr>
-            </w:pPr>
-            <w:r>
-              <w:rPr>
-                <w:rtl w:val="0"/>
-              </w:rPr>
-            </w:r>
-          </w:p>
-        </w:tc>
-        <w:tc>
-          <w:tcPr>
-            <w:shd w:fill="auto" w:val="clear"/>
-            <w:tcMar>
-              <w:top w:w="100.0" w:type="dxa"/>
-              <w:left w:w="100.0" w:type="dxa"/>
-              <w:bottom w:w="100.0" w:type="dxa"/>
-              <w:right w:w="100.0" w:type="dxa"/>
-            </w:tcMar>
-            <w:vAlign w:val="top"/>
-          </w:tcPr>
-          <w:p>
-            <w:pPr>
-              <w:spacing w:line="240" w:lineRule="auto"/>
-              <w:rPr>
-                <w:rFonts w:ascii="Times New Roman" w:cs="Times New Roman" w:eastAsia="Times New Roman" w:hAnsi="Times New Roman"/>
-                <w:sz w:val="24"/>
-                <w:szCs w:val="24"/>
-              </w:rPr>
-            </w:pPr>
-            <w:r>
-              <w:rPr>
-                <w:rtl w:val="0"/>
-              </w:rPr>
-            </w:r>
-          </w:p>
-        </w:tc>
-        <w:tc>
-          <w:tcPr>
-            <w:shd w:fill="auto" w:val="clear"/>
-            <w:tcMar>
-              <w:top w:w="100.0" w:type="dxa"/>
-              <w:left w:w="100.0" w:type="dxa"/>
-              <w:bottom w:w="100.0" w:type="dxa"/>
-              <w:right w:w="100.0" w:type="dxa"/>
-            </w:tcMar>
-            <w:vAlign w:val="top"/>
-          </w:tcPr>
-          <w:p>
-            <w:pPr>
-              <w:spacing w:line="240" w:lineRule="auto"/>
-              <w:rPr>
-                <w:rFonts w:ascii="Times New Roman" w:cs="Times New Roman" w:eastAsia="Times New Roman" w:hAnsi="Times New Roman"/>
-                <w:sz w:val="24"/>
-                <w:szCs w:val="24"/>
-              </w:rPr>
-            </w:pPr>
-            <w:r>
-              <w:rPr>
-                <w:rtl w:val="0"/>
-              </w:rPr>
+            <w:r>
+              <w:rPr>
+                <w:rtl w:val="0"/>
+              </w:rPr>
+            </w:r>
+          </w:p>
+        </w:tc>
+        <w:tc>
+          <w:tcPr>
+            <w:shd w:fill="auto" w:val="clear"/>
+            <w:tcMar>
+              <w:top w:w="100.0" w:type="dxa"/>
+              <w:left w:w="100.0" w:type="dxa"/>
+              <w:bottom w:w="100.0" w:type="dxa"/>
+              <w:right w:w="100.0" w:type="dxa"/>
+            </w:tcMar>
+            <w:vAlign w:val="top"/>
+          </w:tcPr>
+          <w:p>
+            <w:pPr>
+              <w:spacing w:line="240" w:lineRule="auto"/>
+              <w:rPr>
+                <w:rFonts w:ascii="Times New Roman" w:cs="Times New Roman" w:eastAsia="Times New Roman" w:hAnsi="Times New Roman"/>
+                <w:sz w:val="24"/>
+                <w:szCs w:val="24"/>
+              </w:rPr>
+            </w:pPr>
+            <w:r>
+              <w:rPr>
+                <w:rFonts w:ascii="Times New Roman" w:cs="Times New Roman" w:eastAsia="Times New Roman" w:hAnsi="Times New Roman"/>
+                <w:sz w:val="24"/>
+                <w:szCs w:val="24"/>
+                <w:rtl w:val="0"/>
+              </w:rPr>
+              <w:t xml:space="preserve">-</w:t>
+            </w:r>
+          </w:p>
+        </w:tc>
+        <w:tc>
+          <w:tcPr>
+            <w:shd w:fill="auto" w:val="clear"/>
+            <w:tcMar>
+              <w:top w:w="100.0" w:type="dxa"/>
+              <w:left w:w="100.0" w:type="dxa"/>
+              <w:bottom w:w="100.0" w:type="dxa"/>
+              <w:right w:w="100.0" w:type="dxa"/>
+            </w:tcMar>
+            <w:vAlign w:val="top"/>
+          </w:tcPr>
+          <w:p>
+            <w:pPr>
+              <w:spacing w:line="240" w:lineRule="auto"/>
+              <w:rPr>
+                <w:rFonts w:ascii="Times New Roman" w:cs="Times New Roman" w:eastAsia="Times New Roman" w:hAnsi="Times New Roman"/>
+                <w:sz w:val="24"/>
+                <w:szCs w:val="24"/>
+              </w:rPr>
+            </w:pPr>
+            <w:r>
+              <w:rPr>
+                <w:rFonts w:ascii="Times New Roman" w:cs="Times New Roman" w:eastAsia="Times New Roman" w:hAnsi="Times New Roman"/>
+                <w:sz w:val="24"/>
+                <w:szCs w:val="24"/>
+                <w:rtl w:val="0"/>
+              </w:rPr>
+              <w:t xml:space="preserve">+</w:t>
+            </w:r>
+          </w:p>
+        </w:tc>
+        <w:tc>
+          <w:tcPr>
+            <w:shd w:fill="auto" w:val="clear"/>
+            <w:tcMar>
+              <w:top w:w="100.0" w:type="dxa"/>
+              <w:left w:w="100.0" w:type="dxa"/>
+              <w:bottom w:w="100.0" w:type="dxa"/>
+              <w:right w:w="100.0" w:type="dxa"/>
+            </w:tcMar>
+            <w:vAlign w:val="top"/>
+          </w:tcPr>
+          <w:p>
+            <w:pPr>
+              <w:spacing w:line="240" w:lineRule="auto"/>
+              <w:rPr>
+                <w:rFonts w:ascii="Times New Roman" w:cs="Times New Roman" w:eastAsia="Times New Roman" w:hAnsi="Times New Roman"/>
+                <w:sz w:val="24"/>
+                <w:szCs w:val="24"/>
+              </w:rPr>
+            </w:pPr>
+            <w:r>
+              <w:rPr>
+                <w:rFonts w:ascii="Times New Roman" w:cs="Times New Roman" w:eastAsia="Times New Roman" w:hAnsi="Times New Roman"/>
+                <w:sz w:val="24"/>
+                <w:szCs w:val="24"/>
+                <w:rtl w:val="0"/>
+              </w:rPr>
+              <w:t xml:space="preserve">+</w:t>
+            </w:r>
+          </w:p>
+        </w:tc>
+        <w:tc>
+          <w:tcPr>
+            <w:shd w:fill="auto" w:val="clear"/>
+            <w:tcMar>
+              <w:top w:w="100.0" w:type="dxa"/>
+              <w:left w:w="100.0" w:type="dxa"/>
+              <w:bottom w:w="100.0" w:type="dxa"/>
+              <w:right w:w="100.0" w:type="dxa"/>
+            </w:tcMar>
+            <w:vAlign w:val="top"/>
+          </w:tcPr>
+          <w:p>
+            <w:pPr>
+              <w:spacing w:line="240" w:lineRule="auto"/>
+              <w:rPr>
+                <w:rFonts w:ascii="Times New Roman" w:cs="Times New Roman" w:eastAsia="Times New Roman" w:hAnsi="Times New Roman"/>
+                <w:sz w:val="24"/>
+                <w:szCs w:val="24"/>
+              </w:rPr>
+            </w:pPr>
+            <w:r>
+              <w:rPr>
+                <w:rFonts w:ascii="Times New Roman" w:cs="Times New Roman" w:eastAsia="Times New Roman" w:hAnsi="Times New Roman"/>
+                <w:sz w:val="24"/>
+                <w:szCs w:val="24"/>
+                <w:rtl w:val="0"/>
+              </w:rPr>
+              <w:t xml:space="preserve">-</w:t>
             </w:r>
           </w:p>
         </w:tc>
@@ -9348,7 +9631,6 @@
                 <w:szCs w:val="24"/>
               </w:rPr>
             </w:pPr>
-            <w:commentRangeStart w:id="4"/>
             <w:r>
               <w:rPr>
                 <w:rFonts w:ascii="Times New Roman" w:cs="Times New Roman" w:eastAsia="Times New Roman" w:hAnsi="Times New Roman"/>
@@ -9358,122 +9640,134 @@
               </w:rPr>
               <w:t xml:space="preserve">+</w:t>
             </w:r>
-            <w:commentRangeEnd w:id="4"/>
-            <w:r>
-              <w:commentReference w:id="4"/>
-            </w:r>
-            <w:r>
-              <w:rPr>
-                <w:rtl w:val="0"/>
-              </w:rPr>
-            </w:r>
-          </w:p>
-        </w:tc>
-        <w:tc>
-          <w:tcPr>
-            <w:shd w:fill="auto" w:val="clear"/>
-            <w:tcMar>
-              <w:top w:w="100.0" w:type="dxa"/>
-              <w:left w:w="100.0" w:type="dxa"/>
-              <w:bottom w:w="100.0" w:type="dxa"/>
-              <w:right w:w="100.0" w:type="dxa"/>
-            </w:tcMar>
-            <w:vAlign w:val="top"/>
-          </w:tcPr>
-          <w:p>
-            <w:pPr>
-              <w:spacing w:line="240" w:lineRule="auto"/>
-              <w:rPr>
-                <w:rFonts w:ascii="Times New Roman" w:cs="Times New Roman" w:eastAsia="Times New Roman" w:hAnsi="Times New Roman"/>
-                <w:sz w:val="24"/>
-                <w:szCs w:val="24"/>
-              </w:rPr>
-            </w:pPr>
-            <w:r>
-              <w:rPr>
-                <w:rtl w:val="0"/>
-              </w:rPr>
-            </w:r>
-          </w:p>
-        </w:tc>
-        <w:tc>
-          <w:tcPr>
-            <w:shd w:fill="auto" w:val="clear"/>
-            <w:tcMar>
-              <w:top w:w="100.0" w:type="dxa"/>
-              <w:left w:w="100.0" w:type="dxa"/>
-              <w:bottom w:w="100.0" w:type="dxa"/>
-              <w:right w:w="100.0" w:type="dxa"/>
-            </w:tcMar>
-            <w:vAlign w:val="top"/>
-          </w:tcPr>
-          <w:p>
-            <w:pPr>
-              <w:spacing w:line="240" w:lineRule="auto"/>
-              <w:rPr>
-                <w:rFonts w:ascii="Times New Roman" w:cs="Times New Roman" w:eastAsia="Times New Roman" w:hAnsi="Times New Roman"/>
-                <w:sz w:val="24"/>
-                <w:szCs w:val="24"/>
-              </w:rPr>
-            </w:pPr>
-            <w:r>
-              <w:rPr>
-                <w:rtl w:val="0"/>
-              </w:rPr>
-            </w:r>
-          </w:p>
-        </w:tc>
-        <w:tc>
-          <w:tcPr>
-            <w:shd w:fill="auto" w:val="clear"/>
-            <w:tcMar>
-              <w:top w:w="100.0" w:type="dxa"/>
-              <w:left w:w="100.0" w:type="dxa"/>
-              <w:bottom w:w="100.0" w:type="dxa"/>
-              <w:right w:w="100.0" w:type="dxa"/>
-            </w:tcMar>
-            <w:vAlign w:val="top"/>
-          </w:tcPr>
-          <w:p>
-            <w:pPr>
-              <w:spacing w:line="240" w:lineRule="auto"/>
-              <w:rPr>
-                <w:rFonts w:ascii="Times New Roman" w:cs="Times New Roman" w:eastAsia="Times New Roman" w:hAnsi="Times New Roman"/>
-                <w:sz w:val="24"/>
-                <w:szCs w:val="24"/>
-              </w:rPr>
-            </w:pPr>
-            <w:r>
-              <w:rPr>
-                <w:rtl w:val="0"/>
-              </w:rPr>
-            </w:r>
-          </w:p>
-        </w:tc>
-        <w:tc>
-          <w:tcPr>
-            <w:shd w:fill="auto" w:val="clear"/>
-            <w:tcMar>
-              <w:top w:w="100.0" w:type="dxa"/>
-              <w:left w:w="100.0" w:type="dxa"/>
-              <w:bottom w:w="100.0" w:type="dxa"/>
-              <w:right w:w="100.0" w:type="dxa"/>
-            </w:tcMar>
-            <w:vAlign w:val="top"/>
-          </w:tcPr>
-          <w:p>
-            <w:pPr>
-              <w:spacing w:line="240" w:lineRule="auto"/>
-              <w:rPr>
-                <w:rFonts w:ascii="Times New Roman" w:cs="Times New Roman" w:eastAsia="Times New Roman" w:hAnsi="Times New Roman"/>
-                <w:sz w:val="24"/>
-                <w:szCs w:val="24"/>
-              </w:rPr>
-            </w:pPr>
-            <w:r>
-              <w:rPr>
-                <w:rtl w:val="0"/>
-              </w:rPr>
+            <w:r>
+              <w:rPr>
+                <w:rtl w:val="0"/>
+              </w:rPr>
+            </w:r>
+          </w:p>
+        </w:tc>
+        <w:tc>
+          <w:tcPr>
+            <w:shd w:fill="auto" w:val="clear"/>
+            <w:tcMar>
+              <w:top w:w="100.0" w:type="dxa"/>
+              <w:left w:w="100.0" w:type="dxa"/>
+              <w:bottom w:w="100.0" w:type="dxa"/>
+              <w:right w:w="100.0" w:type="dxa"/>
+            </w:tcMar>
+            <w:vAlign w:val="top"/>
+          </w:tcPr>
+          <w:p>
+            <w:pPr>
+              <w:spacing w:line="240" w:lineRule="auto"/>
+              <w:rPr>
+                <w:rFonts w:ascii="Times New Roman" w:cs="Times New Roman" w:eastAsia="Times New Roman" w:hAnsi="Times New Roman"/>
+                <w:sz w:val="24"/>
+                <w:szCs w:val="24"/>
+              </w:rPr>
+            </w:pPr>
+            <w:r>
+              <w:rPr>
+                <w:rFonts w:ascii="Times New Roman" w:cs="Times New Roman" w:eastAsia="Times New Roman" w:hAnsi="Times New Roman"/>
+                <w:sz w:val="24"/>
+                <w:szCs w:val="24"/>
+                <w:rtl w:val="0"/>
+              </w:rPr>
+              <w:t xml:space="preserve">-</w:t>
+            </w:r>
+          </w:p>
+        </w:tc>
+        <w:tc>
+          <w:tcPr>
+            <w:shd w:fill="auto" w:val="clear"/>
+            <w:tcMar>
+              <w:top w:w="100.0" w:type="dxa"/>
+              <w:left w:w="100.0" w:type="dxa"/>
+              <w:bottom w:w="100.0" w:type="dxa"/>
+              <w:right w:w="100.0" w:type="dxa"/>
+            </w:tcMar>
+            <w:vAlign w:val="top"/>
+          </w:tcPr>
+          <w:p>
+            <w:pPr>
+              <w:spacing w:line="240" w:lineRule="auto"/>
+              <w:rPr>
+                <w:rFonts w:ascii="Times New Roman" w:cs="Times New Roman" w:eastAsia="Times New Roman" w:hAnsi="Times New Roman"/>
+                <w:sz w:val="24"/>
+                <w:szCs w:val="24"/>
+              </w:rPr>
+            </w:pPr>
+            <w:r>
+              <w:rPr>
+                <w:rFonts w:ascii="Times New Roman" w:cs="Times New Roman" w:eastAsia="Times New Roman" w:hAnsi="Times New Roman"/>
+                <w:sz w:val="24"/>
+                <w:szCs w:val="24"/>
+                <w:rtl w:val="0"/>
+              </w:rPr>
+              <w:t xml:space="preserve">-</w:t>
+            </w:r>
+          </w:p>
+        </w:tc>
+        <w:tc>
+          <w:tcPr>
+            <w:shd w:fill="auto" w:val="clear"/>
+            <w:tcMar>
+              <w:top w:w="100.0" w:type="dxa"/>
+              <w:left w:w="100.0" w:type="dxa"/>
+              <w:bottom w:w="100.0" w:type="dxa"/>
+              <w:right w:w="100.0" w:type="dxa"/>
+            </w:tcMar>
+            <w:vAlign w:val="top"/>
+          </w:tcPr>
+          <w:p>
+            <w:pPr>
+              <w:spacing w:line="240" w:lineRule="auto"/>
+              <w:rPr>
+                <w:rFonts w:ascii="Times New Roman" w:cs="Times New Roman" w:eastAsia="Times New Roman" w:hAnsi="Times New Roman"/>
+                <w:sz w:val="24"/>
+                <w:szCs w:val="24"/>
+              </w:rPr>
+            </w:pPr>
+            <w:r>
+              <w:rPr>
+                <w:rFonts w:ascii="Times New Roman" w:cs="Times New Roman" w:eastAsia="Times New Roman" w:hAnsi="Times New Roman"/>
+                <w:sz w:val="24"/>
+                <w:szCs w:val="24"/>
+                <w:rtl w:val="0"/>
+              </w:rPr>
+              <w:t xml:space="preserve">-</w:t>
+            </w:r>
+          </w:p>
+        </w:tc>
+        <w:tc>
+          <w:tcPr>
+            <w:shd w:fill="auto" w:val="clear"/>
+            <w:tcMar>
+              <w:top w:w="100.0" w:type="dxa"/>
+              <w:left w:w="100.0" w:type="dxa"/>
+              <w:bottom w:w="100.0" w:type="dxa"/>
+              <w:right w:w="100.0" w:type="dxa"/>
+            </w:tcMar>
+            <w:vAlign w:val="top"/>
+          </w:tcPr>
+          <w:p>
+            <w:pPr>
+              <w:spacing w:line="240" w:lineRule="auto"/>
+              <w:rPr>
+                <w:rFonts w:ascii="Times New Roman" w:cs="Times New Roman" w:eastAsia="Times New Roman" w:hAnsi="Times New Roman"/>
+                <w:sz w:val="24"/>
+                <w:szCs w:val="24"/>
+              </w:rPr>
+            </w:pPr>
+            <w:r>
+              <w:rPr>
+                <w:rFonts w:ascii="Times New Roman" w:cs="Times New Roman" w:eastAsia="Times New Roman" w:hAnsi="Times New Roman"/>
+                <w:sz w:val="24"/>
+                <w:szCs w:val="24"/>
+                <w:rtl w:val="0"/>
+              </w:rPr>
+              <w:t xml:space="preserve">-</w:t>
             </w:r>
           </w:p>
         </w:tc>
@@ -11142,6 +11436,843 @@
                 <w:rtl w:val="0"/>
               </w:rPr>
               <w:t xml:space="preserve">+</w:t>
+            </w:r>
+          </w:p>
+        </w:tc>
+      </w:tr>
+      <w:tr>
+        <w:trPr>
+          <w:cantSplit w:val="0"/>
+          <w:trHeight w:val="230.9765625" w:hRule="atLeast"/>
+          <w:tblHeader w:val="0"/>
+        </w:trPr>
+        <w:tc>
+          <w:tcPr>
+            <w:shd w:fill="auto" w:val="clear"/>
+            <w:tcMar>
+              <w:top w:w="100.0" w:type="dxa"/>
+              <w:left w:w="100.0" w:type="dxa"/>
+              <w:bottom w:w="100.0" w:type="dxa"/>
+              <w:right w:w="100.0" w:type="dxa"/>
+            </w:tcMar>
+            <w:vAlign w:val="top"/>
+          </w:tcPr>
+          <w:p>
+            <w:pPr>
+              <w:widowControl w:val="0"/>
+              <w:spacing w:line="240" w:lineRule="auto"/>
+              <w:rPr>
+                <w:rFonts w:ascii="Times New Roman" w:cs="Times New Roman" w:eastAsia="Times New Roman" w:hAnsi="Times New Roman"/>
+                <w:sz w:val="24"/>
+                <w:szCs w:val="24"/>
+              </w:rPr>
+            </w:pPr>
+            <w:r>
+              <w:rPr>
+                <w:rFonts w:ascii="Times New Roman" w:cs="Times New Roman" w:eastAsia="Times New Roman" w:hAnsi="Times New Roman"/>
+                <w:sz w:val="24"/>
+                <w:szCs w:val="24"/>
+                <w:rtl w:val="0"/>
+              </w:rPr>
+              <w:t xml:space="preserve">14</w:t>
+            </w:r>
+          </w:p>
+        </w:tc>
+        <w:tc>
+          <w:tcPr/>
+          <w:p>
+            <w:pPr>
+              <w:spacing w:line="240" w:lineRule="auto"/>
+              <w:rPr>
+                <w:rFonts w:ascii="Times New Roman" w:cs="Times New Roman" w:eastAsia="Times New Roman" w:hAnsi="Times New Roman"/>
+                <w:sz w:val="24"/>
+                <w:szCs w:val="24"/>
+              </w:rPr>
+            </w:pPr>
+            <w:r>
+              <w:rPr>
+                <w:rFonts w:ascii="Times New Roman" w:cs="Times New Roman" w:eastAsia="Times New Roman" w:hAnsi="Times New Roman"/>
+                <w:sz w:val="24"/>
+                <w:szCs w:val="24"/>
+                <w:rtl w:val="0"/>
+              </w:rPr>
+              <w:t xml:space="preserve">Should</w:t>
+            </w:r>
+          </w:p>
+        </w:tc>
+        <w:tc>
+          <w:tcPr>
+            <w:shd w:fill="auto" w:val="clear"/>
+            <w:tcMar>
+              <w:top w:w="100.0" w:type="dxa"/>
+              <w:left w:w="100.0" w:type="dxa"/>
+              <w:bottom w:w="100.0" w:type="dxa"/>
+              <w:right w:w="100.0" w:type="dxa"/>
+            </w:tcMar>
+            <w:vAlign w:val="top"/>
+          </w:tcPr>
+          <w:p>
+            <w:pPr>
+              <w:widowControl w:val="0"/>
+              <w:spacing w:line="240" w:lineRule="auto"/>
+              <w:rPr>
+                <w:rFonts w:ascii="Times New Roman" w:cs="Times New Roman" w:eastAsia="Times New Roman" w:hAnsi="Times New Roman"/>
+                <w:sz w:val="24"/>
+                <w:szCs w:val="24"/>
+              </w:rPr>
+            </w:pPr>
+            <w:r>
+              <w:rPr>
+                <w:rFonts w:ascii="Times New Roman" w:cs="Times New Roman" w:eastAsia="Times New Roman" w:hAnsi="Times New Roman"/>
+                <w:sz w:val="24"/>
+                <w:szCs w:val="24"/>
+                <w:rtl w:val="0"/>
+              </w:rPr>
+              <w:t xml:space="preserve">R14:</w:t>
+            </w:r>
+          </w:p>
+        </w:tc>
+        <w:tc>
+          <w:tcPr>
+            <w:shd w:fill="auto" w:val="clear"/>
+            <w:tcMar>
+              <w:top w:w="100.0" w:type="dxa"/>
+              <w:left w:w="100.0" w:type="dxa"/>
+              <w:bottom w:w="100.0" w:type="dxa"/>
+              <w:right w:w="100.0" w:type="dxa"/>
+            </w:tcMar>
+            <w:vAlign w:val="top"/>
+          </w:tcPr>
+          <w:p>
+            <w:pPr>
+              <w:spacing w:line="240" w:lineRule="auto"/>
+              <w:rPr>
+                <w:rFonts w:ascii="Times New Roman" w:cs="Times New Roman" w:eastAsia="Times New Roman" w:hAnsi="Times New Roman"/>
+                <w:sz w:val="24"/>
+                <w:szCs w:val="24"/>
+              </w:rPr>
+            </w:pPr>
+            <w:r>
+              <w:rPr>
+                <w:rFonts w:ascii="Times New Roman" w:cs="Times New Roman" w:eastAsia="Times New Roman" w:hAnsi="Times New Roman"/>
+                <w:sz w:val="24"/>
+                <w:szCs w:val="24"/>
+                <w:rtl w:val="0"/>
+              </w:rPr>
+              <w:t xml:space="preserve">+</w:t>
+            </w:r>
+          </w:p>
+        </w:tc>
+        <w:tc>
+          <w:tcPr>
+            <w:shd w:fill="auto" w:val="clear"/>
+            <w:tcMar>
+              <w:top w:w="100.0" w:type="dxa"/>
+              <w:left w:w="100.0" w:type="dxa"/>
+              <w:bottom w:w="100.0" w:type="dxa"/>
+              <w:right w:w="100.0" w:type="dxa"/>
+            </w:tcMar>
+            <w:vAlign w:val="top"/>
+          </w:tcPr>
+          <w:p>
+            <w:pPr>
+              <w:spacing w:line="240" w:lineRule="auto"/>
+              <w:rPr>
+                <w:rFonts w:ascii="Times New Roman" w:cs="Times New Roman" w:eastAsia="Times New Roman" w:hAnsi="Times New Roman"/>
+                <w:sz w:val="24"/>
+                <w:szCs w:val="24"/>
+              </w:rPr>
+            </w:pPr>
+            <w:r>
+              <w:rPr>
+                <w:rFonts w:ascii="Times New Roman" w:cs="Times New Roman" w:eastAsia="Times New Roman" w:hAnsi="Times New Roman"/>
+                <w:sz w:val="24"/>
+                <w:szCs w:val="24"/>
+                <w:rtl w:val="0"/>
+              </w:rPr>
+              <w:t xml:space="preserve">+</w:t>
+            </w:r>
+          </w:p>
+        </w:tc>
+        <w:tc>
+          <w:tcPr>
+            <w:shd w:fill="auto" w:val="clear"/>
+            <w:tcMar>
+              <w:top w:w="100.0" w:type="dxa"/>
+              <w:left w:w="100.0" w:type="dxa"/>
+              <w:bottom w:w="100.0" w:type="dxa"/>
+              <w:right w:w="100.0" w:type="dxa"/>
+            </w:tcMar>
+            <w:vAlign w:val="top"/>
+          </w:tcPr>
+          <w:p>
+            <w:pPr>
+              <w:spacing w:line="240" w:lineRule="auto"/>
+              <w:rPr>
+                <w:rFonts w:ascii="Times New Roman" w:cs="Times New Roman" w:eastAsia="Times New Roman" w:hAnsi="Times New Roman"/>
+                <w:sz w:val="24"/>
+                <w:szCs w:val="24"/>
+              </w:rPr>
+            </w:pPr>
+            <w:r>
+              <w:rPr>
+                <w:rFonts w:ascii="Times New Roman" w:cs="Times New Roman" w:eastAsia="Times New Roman" w:hAnsi="Times New Roman"/>
+                <w:sz w:val="24"/>
+                <w:szCs w:val="24"/>
+                <w:rtl w:val="0"/>
+              </w:rPr>
+              <w:t xml:space="preserve">+</w:t>
+            </w:r>
+          </w:p>
+        </w:tc>
+        <w:tc>
+          <w:tcPr>
+            <w:shd w:fill="auto" w:val="clear"/>
+            <w:tcMar>
+              <w:top w:w="100.0" w:type="dxa"/>
+              <w:left w:w="100.0" w:type="dxa"/>
+              <w:bottom w:w="100.0" w:type="dxa"/>
+              <w:right w:w="100.0" w:type="dxa"/>
+            </w:tcMar>
+            <w:vAlign w:val="top"/>
+          </w:tcPr>
+          <w:p>
+            <w:pPr>
+              <w:spacing w:line="240" w:lineRule="auto"/>
+              <w:rPr>
+                <w:rFonts w:ascii="Times New Roman" w:cs="Times New Roman" w:eastAsia="Times New Roman" w:hAnsi="Times New Roman"/>
+                <w:sz w:val="24"/>
+                <w:szCs w:val="24"/>
+              </w:rPr>
+            </w:pPr>
+            <w:r>
+              <w:rPr>
+                <w:rFonts w:ascii="Times New Roman" w:cs="Times New Roman" w:eastAsia="Times New Roman" w:hAnsi="Times New Roman"/>
+                <w:sz w:val="24"/>
+                <w:szCs w:val="24"/>
+                <w:rtl w:val="0"/>
+              </w:rPr>
+              <w:t xml:space="preserve">+</w:t>
+            </w:r>
+          </w:p>
+        </w:tc>
+        <w:tc>
+          <w:tcPr>
+            <w:shd w:fill="auto" w:val="clear"/>
+            <w:tcMar>
+              <w:top w:w="100.0" w:type="dxa"/>
+              <w:left w:w="100.0" w:type="dxa"/>
+              <w:bottom w:w="100.0" w:type="dxa"/>
+              <w:right w:w="100.0" w:type="dxa"/>
+            </w:tcMar>
+            <w:vAlign w:val="top"/>
+          </w:tcPr>
+          <w:p>
+            <w:pPr>
+              <w:spacing w:line="240" w:lineRule="auto"/>
+              <w:rPr>
+                <w:rFonts w:ascii="Times New Roman" w:cs="Times New Roman" w:eastAsia="Times New Roman" w:hAnsi="Times New Roman"/>
+                <w:sz w:val="24"/>
+                <w:szCs w:val="24"/>
+              </w:rPr>
+            </w:pPr>
+            <w:r>
+              <w:rPr>
+                <w:rFonts w:ascii="Times New Roman" w:cs="Times New Roman" w:eastAsia="Times New Roman" w:hAnsi="Times New Roman"/>
+                <w:sz w:val="24"/>
+                <w:szCs w:val="24"/>
+                <w:rtl w:val="0"/>
+              </w:rPr>
+              <w:t xml:space="preserve">+</w:t>
+            </w:r>
+          </w:p>
+        </w:tc>
+        <w:tc>
+          <w:tcPr>
+            <w:shd w:fill="auto" w:val="clear"/>
+            <w:tcMar>
+              <w:top w:w="100.0" w:type="dxa"/>
+              <w:left w:w="100.0" w:type="dxa"/>
+              <w:bottom w:w="100.0" w:type="dxa"/>
+              <w:right w:w="100.0" w:type="dxa"/>
+            </w:tcMar>
+            <w:vAlign w:val="top"/>
+          </w:tcPr>
+          <w:p>
+            <w:pPr>
+              <w:spacing w:line="240" w:lineRule="auto"/>
+              <w:rPr>
+                <w:rFonts w:ascii="Times New Roman" w:cs="Times New Roman" w:eastAsia="Times New Roman" w:hAnsi="Times New Roman"/>
+                <w:sz w:val="24"/>
+                <w:szCs w:val="24"/>
+              </w:rPr>
+            </w:pPr>
+            <w:r>
+              <w:rPr>
+                <w:rFonts w:ascii="Times New Roman" w:cs="Times New Roman" w:eastAsia="Times New Roman" w:hAnsi="Times New Roman"/>
+                <w:sz w:val="24"/>
+                <w:szCs w:val="24"/>
+                <w:rtl w:val="0"/>
+              </w:rPr>
+              <w:t xml:space="preserve">+</w:t>
+            </w:r>
+          </w:p>
+        </w:tc>
+      </w:tr>
+      <w:tr>
+        <w:trPr>
+          <w:cantSplit w:val="0"/>
+          <w:trHeight w:val="230.9765625" w:hRule="atLeast"/>
+          <w:tblHeader w:val="0"/>
+        </w:trPr>
+        <w:tc>
+          <w:tcPr>
+            <w:shd w:fill="auto" w:val="clear"/>
+            <w:tcMar>
+              <w:top w:w="100.0" w:type="dxa"/>
+              <w:left w:w="100.0" w:type="dxa"/>
+              <w:bottom w:w="100.0" w:type="dxa"/>
+              <w:right w:w="100.0" w:type="dxa"/>
+            </w:tcMar>
+            <w:vAlign w:val="top"/>
+          </w:tcPr>
+          <w:p>
+            <w:pPr>
+              <w:widowControl w:val="0"/>
+              <w:spacing w:line="240" w:lineRule="auto"/>
+              <w:rPr>
+                <w:rFonts w:ascii="Times New Roman" w:cs="Times New Roman" w:eastAsia="Times New Roman" w:hAnsi="Times New Roman"/>
+                <w:sz w:val="24"/>
+                <w:szCs w:val="24"/>
+              </w:rPr>
+            </w:pPr>
+            <w:r>
+              <w:rPr>
+                <w:rFonts w:ascii="Times New Roman" w:cs="Times New Roman" w:eastAsia="Times New Roman" w:hAnsi="Times New Roman"/>
+                <w:sz w:val="24"/>
+                <w:szCs w:val="24"/>
+                <w:rtl w:val="0"/>
+              </w:rPr>
+              <w:t xml:space="preserve">15</w:t>
+            </w:r>
+          </w:p>
+        </w:tc>
+        <w:tc>
+          <w:tcPr/>
+          <w:p>
+            <w:pPr>
+              <w:spacing w:line="240" w:lineRule="auto"/>
+              <w:rPr>
+                <w:rFonts w:ascii="Times New Roman" w:cs="Times New Roman" w:eastAsia="Times New Roman" w:hAnsi="Times New Roman"/>
+                <w:sz w:val="24"/>
+                <w:szCs w:val="24"/>
+              </w:rPr>
+            </w:pPr>
+            <w:r>
+              <w:rPr>
+                <w:rFonts w:ascii="Times New Roman" w:cs="Times New Roman" w:eastAsia="Times New Roman" w:hAnsi="Times New Roman"/>
+                <w:sz w:val="24"/>
+                <w:szCs w:val="24"/>
+                <w:rtl w:val="0"/>
+              </w:rPr>
+              <w:t xml:space="preserve">Must</w:t>
+            </w:r>
+          </w:p>
+        </w:tc>
+        <w:tc>
+          <w:tcPr>
+            <w:shd w:fill="auto" w:val="clear"/>
+            <w:tcMar>
+              <w:top w:w="100.0" w:type="dxa"/>
+              <w:left w:w="100.0" w:type="dxa"/>
+              <w:bottom w:w="100.0" w:type="dxa"/>
+              <w:right w:w="100.0" w:type="dxa"/>
+            </w:tcMar>
+            <w:vAlign w:val="top"/>
+          </w:tcPr>
+          <w:p>
+            <w:pPr>
+              <w:widowControl w:val="0"/>
+              <w:spacing w:line="240" w:lineRule="auto"/>
+              <w:rPr>
+                <w:rFonts w:ascii="Times New Roman" w:cs="Times New Roman" w:eastAsia="Times New Roman" w:hAnsi="Times New Roman"/>
+                <w:sz w:val="24"/>
+                <w:szCs w:val="24"/>
+              </w:rPr>
+            </w:pPr>
+            <w:r>
+              <w:rPr>
+                <w:rFonts w:ascii="Times New Roman" w:cs="Times New Roman" w:eastAsia="Times New Roman" w:hAnsi="Times New Roman"/>
+                <w:sz w:val="24"/>
+                <w:szCs w:val="24"/>
+                <w:rtl w:val="0"/>
+              </w:rPr>
+              <w:t xml:space="preserve">R15:</w:t>
+            </w:r>
+          </w:p>
+        </w:tc>
+        <w:tc>
+          <w:tcPr>
+            <w:shd w:fill="auto" w:val="clear"/>
+            <w:tcMar>
+              <w:top w:w="100.0" w:type="dxa"/>
+              <w:left w:w="100.0" w:type="dxa"/>
+              <w:bottom w:w="100.0" w:type="dxa"/>
+              <w:right w:w="100.0" w:type="dxa"/>
+            </w:tcMar>
+            <w:vAlign w:val="top"/>
+          </w:tcPr>
+          <w:p>
+            <w:pPr>
+              <w:spacing w:line="240" w:lineRule="auto"/>
+              <w:rPr>
+                <w:rFonts w:ascii="Times New Roman" w:cs="Times New Roman" w:eastAsia="Times New Roman" w:hAnsi="Times New Roman"/>
+                <w:sz w:val="24"/>
+                <w:szCs w:val="24"/>
+              </w:rPr>
+            </w:pPr>
+            <w:r>
+              <w:rPr>
+                <w:rFonts w:ascii="Times New Roman" w:cs="Times New Roman" w:eastAsia="Times New Roman" w:hAnsi="Times New Roman"/>
+                <w:sz w:val="24"/>
+                <w:szCs w:val="24"/>
+                <w:rtl w:val="0"/>
+              </w:rPr>
+              <w:t xml:space="preserve">-</w:t>
+            </w:r>
+          </w:p>
+        </w:tc>
+        <w:tc>
+          <w:tcPr>
+            <w:shd w:fill="auto" w:val="clear"/>
+            <w:tcMar>
+              <w:top w:w="100.0" w:type="dxa"/>
+              <w:left w:w="100.0" w:type="dxa"/>
+              <w:bottom w:w="100.0" w:type="dxa"/>
+              <w:right w:w="100.0" w:type="dxa"/>
+            </w:tcMar>
+            <w:vAlign w:val="top"/>
+          </w:tcPr>
+          <w:p>
+            <w:pPr>
+              <w:spacing w:line="240" w:lineRule="auto"/>
+              <w:rPr>
+                <w:rFonts w:ascii="Times New Roman" w:cs="Times New Roman" w:eastAsia="Times New Roman" w:hAnsi="Times New Roman"/>
+                <w:sz w:val="24"/>
+                <w:szCs w:val="24"/>
+              </w:rPr>
+            </w:pPr>
+            <w:r>
+              <w:rPr>
+                <w:rFonts w:ascii="Times New Roman" w:cs="Times New Roman" w:eastAsia="Times New Roman" w:hAnsi="Times New Roman"/>
+                <w:sz w:val="24"/>
+                <w:szCs w:val="24"/>
+                <w:rtl w:val="0"/>
+              </w:rPr>
+              <w:t xml:space="preserve">+</w:t>
+            </w:r>
+          </w:p>
+        </w:tc>
+        <w:tc>
+          <w:tcPr>
+            <w:shd w:fill="auto" w:val="clear"/>
+            <w:tcMar>
+              <w:top w:w="100.0" w:type="dxa"/>
+              <w:left w:w="100.0" w:type="dxa"/>
+              <w:bottom w:w="100.0" w:type="dxa"/>
+              <w:right w:w="100.0" w:type="dxa"/>
+            </w:tcMar>
+            <w:vAlign w:val="top"/>
+          </w:tcPr>
+          <w:p>
+            <w:pPr>
+              <w:spacing w:line="240" w:lineRule="auto"/>
+              <w:rPr>
+                <w:rFonts w:ascii="Times New Roman" w:cs="Times New Roman" w:eastAsia="Times New Roman" w:hAnsi="Times New Roman"/>
+                <w:sz w:val="24"/>
+                <w:szCs w:val="24"/>
+              </w:rPr>
+            </w:pPr>
+            <w:r>
+              <w:rPr>
+                <w:rFonts w:ascii="Times New Roman" w:cs="Times New Roman" w:eastAsia="Times New Roman" w:hAnsi="Times New Roman"/>
+                <w:sz w:val="24"/>
+                <w:szCs w:val="24"/>
+                <w:rtl w:val="0"/>
+              </w:rPr>
+              <w:t xml:space="preserve">-</w:t>
+            </w:r>
+          </w:p>
+        </w:tc>
+        <w:tc>
+          <w:tcPr>
+            <w:shd w:fill="auto" w:val="clear"/>
+            <w:tcMar>
+              <w:top w:w="100.0" w:type="dxa"/>
+              <w:left w:w="100.0" w:type="dxa"/>
+              <w:bottom w:w="100.0" w:type="dxa"/>
+              <w:right w:w="100.0" w:type="dxa"/>
+            </w:tcMar>
+            <w:vAlign w:val="top"/>
+          </w:tcPr>
+          <w:p>
+            <w:pPr>
+              <w:spacing w:line="240" w:lineRule="auto"/>
+              <w:rPr>
+                <w:rFonts w:ascii="Times New Roman" w:cs="Times New Roman" w:eastAsia="Times New Roman" w:hAnsi="Times New Roman"/>
+                <w:sz w:val="24"/>
+                <w:szCs w:val="24"/>
+              </w:rPr>
+            </w:pPr>
+            <w:r>
+              <w:rPr>
+                <w:rFonts w:ascii="Times New Roman" w:cs="Times New Roman" w:eastAsia="Times New Roman" w:hAnsi="Times New Roman"/>
+                <w:sz w:val="24"/>
+                <w:szCs w:val="24"/>
+                <w:rtl w:val="0"/>
+              </w:rPr>
+              <w:t xml:space="preserve">-</w:t>
+            </w:r>
+          </w:p>
+        </w:tc>
+        <w:tc>
+          <w:tcPr>
+            <w:shd w:fill="auto" w:val="clear"/>
+            <w:tcMar>
+              <w:top w:w="100.0" w:type="dxa"/>
+              <w:left w:w="100.0" w:type="dxa"/>
+              <w:bottom w:w="100.0" w:type="dxa"/>
+              <w:right w:w="100.0" w:type="dxa"/>
+            </w:tcMar>
+            <w:vAlign w:val="top"/>
+          </w:tcPr>
+          <w:p>
+            <w:pPr>
+              <w:spacing w:line="240" w:lineRule="auto"/>
+              <w:rPr>
+                <w:rFonts w:ascii="Times New Roman" w:cs="Times New Roman" w:eastAsia="Times New Roman" w:hAnsi="Times New Roman"/>
+                <w:sz w:val="24"/>
+                <w:szCs w:val="24"/>
+              </w:rPr>
+            </w:pPr>
+            <w:r>
+              <w:rPr>
+                <w:rFonts w:ascii="Times New Roman" w:cs="Times New Roman" w:eastAsia="Times New Roman" w:hAnsi="Times New Roman"/>
+                <w:sz w:val="24"/>
+                <w:szCs w:val="24"/>
+                <w:rtl w:val="0"/>
+              </w:rPr>
+              <w:t xml:space="preserve">-</w:t>
+            </w:r>
+          </w:p>
+        </w:tc>
+        <w:tc>
+          <w:tcPr>
+            <w:shd w:fill="auto" w:val="clear"/>
+            <w:tcMar>
+              <w:top w:w="100.0" w:type="dxa"/>
+              <w:left w:w="100.0" w:type="dxa"/>
+              <w:bottom w:w="100.0" w:type="dxa"/>
+              <w:right w:w="100.0" w:type="dxa"/>
+            </w:tcMar>
+            <w:vAlign w:val="top"/>
+          </w:tcPr>
+          <w:p>
+            <w:pPr>
+              <w:spacing w:line="240" w:lineRule="auto"/>
+              <w:rPr>
+                <w:rFonts w:ascii="Times New Roman" w:cs="Times New Roman" w:eastAsia="Times New Roman" w:hAnsi="Times New Roman"/>
+                <w:sz w:val="24"/>
+                <w:szCs w:val="24"/>
+              </w:rPr>
+            </w:pPr>
+            <w:r>
+              <w:rPr>
+                <w:rFonts w:ascii="Times New Roman" w:cs="Times New Roman" w:eastAsia="Times New Roman" w:hAnsi="Times New Roman"/>
+                <w:sz w:val="24"/>
+                <w:szCs w:val="24"/>
+                <w:rtl w:val="0"/>
+              </w:rPr>
+              <w:t xml:space="preserve">-</w:t>
+            </w:r>
+          </w:p>
+        </w:tc>
+      </w:tr>
+      <w:tr>
+        <w:trPr>
+          <w:cantSplit w:val="0"/>
+          <w:trHeight w:val="230.9765625" w:hRule="atLeast"/>
+          <w:tblHeader w:val="0"/>
+        </w:trPr>
+        <w:tc>
+          <w:tcPr>
+            <w:shd w:fill="auto" w:val="clear"/>
+            <w:tcMar>
+              <w:top w:w="100.0" w:type="dxa"/>
+              <w:left w:w="100.0" w:type="dxa"/>
+              <w:bottom w:w="100.0" w:type="dxa"/>
+              <w:right w:w="100.0" w:type="dxa"/>
+            </w:tcMar>
+            <w:vAlign w:val="top"/>
+          </w:tcPr>
+          <w:p>
+            <w:pPr>
+              <w:widowControl w:val="0"/>
+              <w:spacing w:line="240" w:lineRule="auto"/>
+              <w:rPr>
+                <w:rFonts w:ascii="Times New Roman" w:cs="Times New Roman" w:eastAsia="Times New Roman" w:hAnsi="Times New Roman"/>
+                <w:sz w:val="24"/>
+                <w:szCs w:val="24"/>
+              </w:rPr>
+            </w:pPr>
+            <w:r>
+              <w:rPr>
+                <w:rFonts w:ascii="Times New Roman" w:cs="Times New Roman" w:eastAsia="Times New Roman" w:hAnsi="Times New Roman"/>
+                <w:sz w:val="24"/>
+                <w:szCs w:val="24"/>
+                <w:rtl w:val="0"/>
+              </w:rPr>
+              <w:t xml:space="preserve">16</w:t>
+            </w:r>
+          </w:p>
+        </w:tc>
+        <w:tc>
+          <w:tcPr/>
+          <w:p>
+            <w:pPr>
+              <w:spacing w:line="240" w:lineRule="auto"/>
+              <w:rPr>
+                <w:rFonts w:ascii="Times New Roman" w:cs="Times New Roman" w:eastAsia="Times New Roman" w:hAnsi="Times New Roman"/>
+                <w:sz w:val="24"/>
+                <w:szCs w:val="24"/>
+              </w:rPr>
+            </w:pPr>
+            <w:r>
+              <w:rPr>
+                <w:rFonts w:ascii="Times New Roman" w:cs="Times New Roman" w:eastAsia="Times New Roman" w:hAnsi="Times New Roman"/>
+                <w:sz w:val="24"/>
+                <w:szCs w:val="24"/>
+                <w:rtl w:val="0"/>
+              </w:rPr>
+              <w:t xml:space="preserve">Must</w:t>
+            </w:r>
+          </w:p>
+        </w:tc>
+        <w:tc>
+          <w:tcPr>
+            <w:shd w:fill="auto" w:val="clear"/>
+            <w:tcMar>
+              <w:top w:w="100.0" w:type="dxa"/>
+              <w:left w:w="100.0" w:type="dxa"/>
+              <w:bottom w:w="100.0" w:type="dxa"/>
+              <w:right w:w="100.0" w:type="dxa"/>
+            </w:tcMar>
+            <w:vAlign w:val="top"/>
+          </w:tcPr>
+          <w:p>
+            <w:pPr>
+              <w:widowControl w:val="0"/>
+              <w:spacing w:line="240" w:lineRule="auto"/>
+              <w:rPr>
+                <w:rFonts w:ascii="Times New Roman" w:cs="Times New Roman" w:eastAsia="Times New Roman" w:hAnsi="Times New Roman"/>
+                <w:sz w:val="24"/>
+                <w:szCs w:val="24"/>
+              </w:rPr>
+            </w:pPr>
+            <w:r>
+              <w:rPr>
+                <w:rFonts w:ascii="Times New Roman" w:cs="Times New Roman" w:eastAsia="Times New Roman" w:hAnsi="Times New Roman"/>
+                <w:sz w:val="24"/>
+                <w:szCs w:val="24"/>
+                <w:rtl w:val="0"/>
+              </w:rPr>
+              <w:t xml:space="preserve">R16:</w:t>
+            </w:r>
+          </w:p>
+        </w:tc>
+        <w:tc>
+          <w:tcPr>
+            <w:shd w:fill="auto" w:val="clear"/>
+            <w:tcMar>
+              <w:top w:w="100.0" w:type="dxa"/>
+              <w:left w:w="100.0" w:type="dxa"/>
+              <w:bottom w:w="100.0" w:type="dxa"/>
+              <w:right w:w="100.0" w:type="dxa"/>
+            </w:tcMar>
+            <w:vAlign w:val="top"/>
+          </w:tcPr>
+          <w:p>
+            <w:pPr>
+              <w:spacing w:line="240" w:lineRule="auto"/>
+              <w:rPr>
+                <w:rFonts w:ascii="Times New Roman" w:cs="Times New Roman" w:eastAsia="Times New Roman" w:hAnsi="Times New Roman"/>
+                <w:sz w:val="24"/>
+                <w:szCs w:val="24"/>
+              </w:rPr>
+            </w:pPr>
+            <w:r>
+              <w:rPr>
+                <w:rFonts w:ascii="Times New Roman" w:cs="Times New Roman" w:eastAsia="Times New Roman" w:hAnsi="Times New Roman"/>
+                <w:sz w:val="24"/>
+                <w:szCs w:val="24"/>
+                <w:rtl w:val="0"/>
+              </w:rPr>
+              <w:t xml:space="preserve">-</w:t>
+            </w:r>
+          </w:p>
+        </w:tc>
+        <w:tc>
+          <w:tcPr>
+            <w:shd w:fill="auto" w:val="clear"/>
+            <w:tcMar>
+              <w:top w:w="100.0" w:type="dxa"/>
+              <w:left w:w="100.0" w:type="dxa"/>
+              <w:bottom w:w="100.0" w:type="dxa"/>
+              <w:right w:w="100.0" w:type="dxa"/>
+            </w:tcMar>
+            <w:vAlign w:val="top"/>
+          </w:tcPr>
+          <w:p>
+            <w:pPr>
+              <w:spacing w:line="240" w:lineRule="auto"/>
+              <w:rPr>
+                <w:rFonts w:ascii="Times New Roman" w:cs="Times New Roman" w:eastAsia="Times New Roman" w:hAnsi="Times New Roman"/>
+                <w:sz w:val="24"/>
+                <w:szCs w:val="24"/>
+              </w:rPr>
+            </w:pPr>
+            <w:r>
+              <w:rPr>
+                <w:rFonts w:ascii="Times New Roman" w:cs="Times New Roman" w:eastAsia="Times New Roman" w:hAnsi="Times New Roman"/>
+                <w:sz w:val="24"/>
+                <w:szCs w:val="24"/>
+                <w:rtl w:val="0"/>
+              </w:rPr>
+              <w:t xml:space="preserve">+</w:t>
+            </w:r>
+          </w:p>
+        </w:tc>
+        <w:tc>
+          <w:tcPr>
+            <w:shd w:fill="auto" w:val="clear"/>
+            <w:tcMar>
+              <w:top w:w="100.0" w:type="dxa"/>
+              <w:left w:w="100.0" w:type="dxa"/>
+              <w:bottom w:w="100.0" w:type="dxa"/>
+              <w:right w:w="100.0" w:type="dxa"/>
+            </w:tcMar>
+            <w:vAlign w:val="top"/>
+          </w:tcPr>
+          <w:p>
+            <w:pPr>
+              <w:spacing w:line="240" w:lineRule="auto"/>
+              <w:rPr>
+                <w:rFonts w:ascii="Times New Roman" w:cs="Times New Roman" w:eastAsia="Times New Roman" w:hAnsi="Times New Roman"/>
+                <w:sz w:val="24"/>
+                <w:szCs w:val="24"/>
+              </w:rPr>
+            </w:pPr>
+            <w:r>
+              <w:rPr>
+                <w:rFonts w:ascii="Times New Roman" w:cs="Times New Roman" w:eastAsia="Times New Roman" w:hAnsi="Times New Roman"/>
+                <w:sz w:val="24"/>
+                <w:szCs w:val="24"/>
+                <w:rtl w:val="0"/>
+              </w:rPr>
+              <w:t xml:space="preserve">-</w:t>
+            </w:r>
+          </w:p>
+        </w:tc>
+        <w:tc>
+          <w:tcPr>
+            <w:shd w:fill="auto" w:val="clear"/>
+            <w:tcMar>
+              <w:top w:w="100.0" w:type="dxa"/>
+              <w:left w:w="100.0" w:type="dxa"/>
+              <w:bottom w:w="100.0" w:type="dxa"/>
+              <w:right w:w="100.0" w:type="dxa"/>
+            </w:tcMar>
+            <w:vAlign w:val="top"/>
+          </w:tcPr>
+          <w:p>
+            <w:pPr>
+              <w:spacing w:line="240" w:lineRule="auto"/>
+              <w:rPr>
+                <w:rFonts w:ascii="Times New Roman" w:cs="Times New Roman" w:eastAsia="Times New Roman" w:hAnsi="Times New Roman"/>
+                <w:sz w:val="24"/>
+                <w:szCs w:val="24"/>
+              </w:rPr>
+            </w:pPr>
+            <w:r>
+              <w:rPr>
+                <w:rFonts w:ascii="Times New Roman" w:cs="Times New Roman" w:eastAsia="Times New Roman" w:hAnsi="Times New Roman"/>
+                <w:sz w:val="24"/>
+                <w:szCs w:val="24"/>
+                <w:rtl w:val="0"/>
+              </w:rPr>
+              <w:t xml:space="preserve">-</w:t>
+            </w:r>
+          </w:p>
+        </w:tc>
+        <w:tc>
+          <w:tcPr>
+            <w:shd w:fill="auto" w:val="clear"/>
+            <w:tcMar>
+              <w:top w:w="100.0" w:type="dxa"/>
+              <w:left w:w="100.0" w:type="dxa"/>
+              <w:bottom w:w="100.0" w:type="dxa"/>
+              <w:right w:w="100.0" w:type="dxa"/>
+            </w:tcMar>
+            <w:vAlign w:val="top"/>
+          </w:tcPr>
+          <w:p>
+            <w:pPr>
+              <w:spacing w:line="240" w:lineRule="auto"/>
+              <w:rPr>
+                <w:rFonts w:ascii="Times New Roman" w:cs="Times New Roman" w:eastAsia="Times New Roman" w:hAnsi="Times New Roman"/>
+                <w:sz w:val="24"/>
+                <w:szCs w:val="24"/>
+              </w:rPr>
+            </w:pPr>
+            <w:r>
+              <w:rPr>
+                <w:rFonts w:ascii="Times New Roman" w:cs="Times New Roman" w:eastAsia="Times New Roman" w:hAnsi="Times New Roman"/>
+                <w:sz w:val="24"/>
+                <w:szCs w:val="24"/>
+                <w:rtl w:val="0"/>
+              </w:rPr>
+              <w:t xml:space="preserve">-</w:t>
+            </w:r>
+          </w:p>
+        </w:tc>
+        <w:tc>
+          <w:tcPr>
+            <w:shd w:fill="auto" w:val="clear"/>
+            <w:tcMar>
+              <w:top w:w="100.0" w:type="dxa"/>
+              <w:left w:w="100.0" w:type="dxa"/>
+              <w:bottom w:w="100.0" w:type="dxa"/>
+              <w:right w:w="100.0" w:type="dxa"/>
+            </w:tcMar>
+            <w:vAlign w:val="top"/>
+          </w:tcPr>
+          <w:p>
+            <w:pPr>
+              <w:spacing w:line="240" w:lineRule="auto"/>
+              <w:rPr>
+                <w:rFonts w:ascii="Times New Roman" w:cs="Times New Roman" w:eastAsia="Times New Roman" w:hAnsi="Times New Roman"/>
+                <w:sz w:val="24"/>
+                <w:szCs w:val="24"/>
+              </w:rPr>
+            </w:pPr>
+            <w:r>
+              <w:rPr>
+                <w:rFonts w:ascii="Times New Roman" w:cs="Times New Roman" w:eastAsia="Times New Roman" w:hAnsi="Times New Roman"/>
+                <w:sz w:val="24"/>
+                <w:szCs w:val="24"/>
+                <w:rtl w:val="0"/>
+              </w:rPr>
+              <w:t xml:space="preserve">-</w:t>
             </w:r>
           </w:p>
         </w:tc>
@@ -11845,8 +12976,8 @@
           <w:rFonts w:ascii="Times New Roman" w:cs="Times New Roman" w:eastAsia="Times New Roman" w:hAnsi="Times New Roman"/>
         </w:rPr>
       </w:pPr>
-      <w:bookmarkStart w:colFirst="0" w:colLast="0" w:name="_6a190wjgfdm1" w:id="35"/>
-      <w:bookmarkEnd w:id="35"/>
+      <w:bookmarkStart w:colFirst="0" w:colLast="0" w:name="_6a190wjgfdm1" w:id="37"/>
+      <w:bookmarkEnd w:id="37"/>
       <w:r>
         <w:rPr>
           <w:rFonts w:ascii="Times New Roman" w:cs="Times New Roman" w:eastAsia="Times New Roman" w:hAnsi="Times New Roman"/>
@@ -11859,22 +12990,19 @@
     </w:p>
     <w:p>
       <w:pPr>
+        <w:ind w:firstLine="720"/>
         <w:rPr/>
       </w:pPr>
       <w:r>
         <w:rPr>
           <w:rtl w:val="0"/>
         </w:rPr>
-        <w:tab/>
-      </w:r>
-      <w:r>
-        <w:rPr>
-          <w:rtl w:val="0"/>
-        </w:rPr>
+        <w:t xml:space="preserve">After conducting library research into the best, good and bad practices for setting up GraphQL. It became clear that the same best practices apply to GraphQL for setting up a REST API, such as enforcing a multi-layered (multi-tiered) architecture. </w:t>
       </w:r>
     </w:p>
     <w:p>
       <w:pPr>
+        <w:ind w:firstLine="720"/>
         <w:rPr/>
       </w:pPr>
       <w:r>
@@ -11885,14 +13013,75 @@
     </w:p>
     <w:p>
       <w:pPr>
+        <w:ind w:firstLine="720"/>
+        <w:rPr/>
+      </w:pPr>
+      <w:r>
+        <w:rPr>
+          <w:rtl w:val="0"/>
+        </w:rPr>
+        <w:t xml:space="preserve">GraphQL doesn’t have controllers, something comparable to controllers would be resolvers (GraphQL, n.d.). To apply the domain-driven design approach here, we can move business logic into separate modules and import them into the resolvers. This approach has a couple of benefits, for example, we can easily test the business logic, reuse it and avoid code duplication.</w:t>
+      </w:r>
+      <w:r>
+        <w:rPr>
+          <w:rtl w:val="0"/>
+        </w:rPr>
+      </w:r>
+    </w:p>
+    <w:p>
+      <w:pPr>
+        <w:ind w:firstLine="720"/>
+        <w:rPr/>
+      </w:pPr>
+      <w:r>
+        <w:rPr>
+          <w:rtl w:val="0"/>
+        </w:rPr>
+      </w:r>
+    </w:p>
+    <w:p>
+      <w:pPr>
+        <w:ind w:firstLine="720"/>
+        <w:rPr/>
+      </w:pPr>
+      <w:r>
+        <w:rPr>
+          <w:rtl w:val="0"/>
+        </w:rPr>
+      </w:r>
+    </w:p>
+    <w:p>
+      <w:pPr>
+        <w:ind w:firstLine="720"/>
+        <w:rPr/>
+      </w:pPr>
+      <w:r>
+        <w:rPr>
+          <w:rtl w:val="0"/>
+        </w:rPr>
+      </w:r>
+    </w:p>
+    <w:p>
+      <w:pPr>
+        <w:ind w:firstLine="720"/>
+        <w:rPr/>
+      </w:pPr>
+      <w:r>
+        <w:rPr>
+          <w:rtl w:val="0"/>
+        </w:rPr>
+      </w:r>
+    </w:p>
+    <w:p>
+      <w:pPr>
         <w:pStyle w:val="Heading1"/>
         <w:jc w:val="left"/>
         <w:rPr>
           <w:rFonts w:ascii="Times New Roman" w:cs="Times New Roman" w:eastAsia="Times New Roman" w:hAnsi="Times New Roman"/>
         </w:rPr>
       </w:pPr>
-      <w:bookmarkStart w:colFirst="0" w:colLast="0" w:name="_5f7qbcdj46j8" w:id="36"/>
-      <w:bookmarkEnd w:id="36"/>
+      <w:bookmarkStart w:colFirst="0" w:colLast="0" w:name="_5f7qbcdj46j8" w:id="38"/>
+      <w:bookmarkEnd w:id="38"/>
       <w:r>
         <w:br w:type="page"/>
       </w:r>
@@ -11910,8 +13099,8 @@
           <w:rFonts w:ascii="Times New Roman" w:cs="Times New Roman" w:eastAsia="Times New Roman" w:hAnsi="Times New Roman"/>
         </w:rPr>
       </w:pPr>
-      <w:bookmarkStart w:colFirst="0" w:colLast="0" w:name="_k94qrlprh19d" w:id="37"/>
-      <w:bookmarkEnd w:id="37"/>
+      <w:bookmarkStart w:colFirst="0" w:colLast="0" w:name="_k94qrlprh19d" w:id="39"/>
+      <w:bookmarkEnd w:id="39"/>
       <w:r>
         <w:rPr>
           <w:rFonts w:ascii="Times New Roman" w:cs="Times New Roman" w:eastAsia="Times New Roman" w:hAnsi="Times New Roman"/>
@@ -11921,25 +13110,34 @@
         <w:tab/>
         <w:t xml:space="preserve">Conclusion</w:t>
       </w:r>
-      <w:r>
-        <w:br w:type="page"/>
-      </w:r>
-      <w:r>
-        <w:rPr>
-          <w:rtl w:val="0"/>
-        </w:rPr>
-      </w:r>
     </w:p>
     <w:p>
       <w:pPr>
+        <w:ind w:firstLine="720"/>
+        <w:rPr/>
+      </w:pPr>
+      <w:r>
+        <w:rPr>
+          <w:rtl w:val="0"/>
+        </w:rPr>
+        <w:t xml:space="preserve">Based on the findings from this research document, we can draw a conclusion. That GraphQL in combination with the Apollo server would be the most suitable data-mediator solution that meets all the outlined requirements. To further test whether the solution would be suitable for our use case, there was a prototype made for testing the functionality and whether it meets our needs, the outcome of this was positive.</w:t>
+      </w:r>
+      <w:r>
+        <w:rPr>
+          <w:rtl w:val="0"/>
+        </w:rPr>
+      </w:r>
+    </w:p>
+    <w:p>
+      <w:pPr>
         <w:pStyle w:val="Heading1"/>
         <w:jc w:val="center"/>
         <w:rPr>
           <w:rFonts w:ascii="Times New Roman" w:cs="Times New Roman" w:eastAsia="Times New Roman" w:hAnsi="Times New Roman"/>
         </w:rPr>
       </w:pPr>
-      <w:bookmarkStart w:colFirst="0" w:colLast="0" w:name="_x0m40a8dayn5" w:id="38"/>
-      <w:bookmarkEnd w:id="38"/>
+      <w:bookmarkStart w:colFirst="0" w:colLast="0" w:name="_x0m40a8dayn5" w:id="40"/>
+      <w:bookmarkEnd w:id="40"/>
       <w:r>
         <w:rPr>
           <w:rtl w:val="0"/>
@@ -11967,18 +13165,44 @@
           <w:rFonts w:ascii="Times New Roman" w:cs="Times New Roman" w:eastAsia="Times New Roman" w:hAnsi="Times New Roman"/>
         </w:rPr>
       </w:pPr>
-      <w:bookmarkStart w:colFirst="0" w:colLast="0" w:name="_pcz58f73k41o" w:id="39"/>
-      <w:bookmarkEnd w:id="39"/>
-      <w:r>
-        <w:rPr>
-          <w:rFonts w:ascii="Times New Roman" w:cs="Times New Roman" w:eastAsia="Times New Roman" w:hAnsi="Times New Roman"/>
-          <w:rtl w:val="0"/>
-        </w:rPr>
-        <w:t xml:space="preserve">References</w:t>
+      <w:bookmarkStart w:colFirst="0" w:colLast="0" w:name="_pcz58f73k41o" w:id="41"/>
+      <w:bookmarkEnd w:id="41"/>
+      <w:r>
+        <w:br w:type="page"/>
+      </w:r>
+      <w:r>
+        <w:rPr>
+          <w:rtl w:val="0"/>
+        </w:rPr>
       </w:r>
     </w:p>
     <w:p>
       <w:pPr>
+        <w:pStyle w:val="Heading1"/>
+        <w:spacing w:line="480" w:lineRule="auto"/>
+        <w:jc w:val="center"/>
+        <w:rPr>
+          <w:rFonts w:ascii="Times New Roman" w:cs="Times New Roman" w:eastAsia="Times New Roman" w:hAnsi="Times New Roman"/>
+          <w:b w:val="1"/>
+        </w:rPr>
+      </w:pPr>
+      <w:bookmarkStart w:colFirst="0" w:colLast="0" w:name="_v8lqo53mp1xa" w:id="42"/>
+      <w:bookmarkEnd w:id="42"/>
+      <w:r>
+        <w:rPr>
+          <w:rFonts w:ascii="Times New Roman" w:cs="Times New Roman" w:eastAsia="Times New Roman" w:hAnsi="Times New Roman"/>
+          <w:rtl w:val="0"/>
+        </w:rPr>
+        <w:t xml:space="preserve">References</w:t>
+      </w:r>
+      <w:r>
+        <w:rPr>
+          <w:rtl w:val="0"/>
+        </w:rPr>
+      </w:r>
+    </w:p>
+    <w:p>
+      <w:pPr>
         <w:spacing w:line="480" w:lineRule="auto"/>
         <w:ind w:left="720"/>
         <w:rPr>
@@ -12100,13 +13324,82 @@
       <w:r>
         <w:rPr>
           <w:rFonts w:ascii="Times New Roman" w:cs="Times New Roman" w:eastAsia="Times New Roman" w:hAnsi="Times New Roman"/>
-          <w:rtl w:val="0"/>
-        </w:rPr>
-        <w:t xml:space="preserve">Memcached. (n.d.). memcached - a distributed memory object caching system. Retrieved May 20, 2022, from https://memcached.org/</w:t>
+          <w:i w:val="1"/>
+          <w:rtl w:val="0"/>
+        </w:rPr>
+        <w:t xml:space="preserve">Fast NoSQL Key-Value Database – Amazon DynamoDB – Amazon Web Services</w:t>
+      </w:r>
+      <w:r>
+        <w:rPr>
+          <w:rFonts w:ascii="Times New Roman" w:cs="Times New Roman" w:eastAsia="Times New Roman" w:hAnsi="Times New Roman"/>
+          <w:rtl w:val="0"/>
+        </w:rPr>
+        <w:t xml:space="preserve">. (n.d.). AWS. Retrieved May 20, 2022, from https://aws.amazon.com/dynamodb/</w:t>
       </w:r>
     </w:p>
     <w:p>
       <w:pPr>
+        <w:spacing w:line="480" w:lineRule="auto"/>
+        <w:ind w:left="720"/>
+        <w:rPr>
+          <w:rFonts w:ascii="Times New Roman" w:cs="Times New Roman" w:eastAsia="Times New Roman" w:hAnsi="Times New Roman"/>
+        </w:rPr>
+      </w:pPr>
+      <w:r>
+        <w:rPr>
+          <w:rFonts w:ascii="Times New Roman" w:cs="Times New Roman" w:eastAsia="Times New Roman" w:hAnsi="Times New Roman"/>
+          <w:rtl w:val="0"/>
+        </w:rPr>
+        <w:t xml:space="preserve">GraphQL. (n.d.). </w:t>
+      </w:r>
+      <w:r>
+        <w:rPr>
+          <w:rFonts w:ascii="Times New Roman" w:cs="Times New Roman" w:eastAsia="Times New Roman" w:hAnsi="Times New Roman"/>
+          <w:i w:val="1"/>
+          <w:rtl w:val="0"/>
+        </w:rPr>
+        <w:t xml:space="preserve">Thinking in Graphs</w:t>
+      </w:r>
+      <w:r>
+        <w:rPr>
+          <w:rFonts w:ascii="Times New Roman" w:cs="Times New Roman" w:eastAsia="Times New Roman" w:hAnsi="Times New Roman"/>
+          <w:rtl w:val="0"/>
+        </w:rPr>
+        <w:t xml:space="preserve">. GraphQL. Retrieved June 1, 2022, from https://graphql.org/learn/thinking-in-graphs/</w:t>
+      </w:r>
+    </w:p>
+    <w:p>
+      <w:pPr>
+        <w:spacing w:line="480" w:lineRule="auto"/>
+        <w:ind w:left="720"/>
+        <w:rPr>
+          <w:rFonts w:ascii="Times New Roman" w:cs="Times New Roman" w:eastAsia="Times New Roman" w:hAnsi="Times New Roman"/>
+        </w:rPr>
+      </w:pPr>
+      <w:r>
+        <w:rPr>
+          <w:rFonts w:ascii="Times New Roman" w:cs="Times New Roman" w:eastAsia="Times New Roman" w:hAnsi="Times New Roman"/>
+          <w:rtl w:val="0"/>
+        </w:rPr>
+        <w:t xml:space="preserve">Memcached. (n.d.). memcached - a distributed memory object caching system. Retrieved May 20, 2022, from https://memcached.org/</w:t>
+      </w:r>
+    </w:p>
+    <w:p>
+      <w:pPr>
+        <w:spacing w:line="480" w:lineRule="auto"/>
+        <w:ind w:left="720"/>
+        <w:rPr>
+          <w:rFonts w:ascii="Times New Roman" w:cs="Times New Roman" w:eastAsia="Times New Roman" w:hAnsi="Times New Roman"/>
+        </w:rPr>
+      </w:pPr>
+      <w:r>
+        <w:rPr>
+          <w:rtl w:val="0"/>
+        </w:rPr>
+      </w:r>
+    </w:p>
+    <w:p>
+      <w:pPr>
         <w:rPr>
           <w:rFonts w:ascii="Times New Roman" w:cs="Times New Roman" w:eastAsia="Times New Roman" w:hAnsi="Times New Roman"/>
         </w:rPr>
@@ -12118,10 +13411,10 @@
       </w:r>
     </w:p>
     <w:sectPr>
-      <w:headerReference r:id="rId18" w:type="default"/>
-      <w:headerReference r:id="rId19" w:type="first"/>
-      <w:footerReference r:id="rId20" w:type="default"/>
-      <w:footerReference r:id="rId21" w:type="first"/>
+      <w:headerReference r:id="rId17" w:type="default"/>
+      <w:headerReference r:id="rId18" w:type="first"/>
+      <w:footerReference r:id="rId19" w:type="default"/>
+      <w:footerReference r:id="rId20" w:type="first"/>
       <w:pgSz w:h="16834" w:w="11909" w:orient="portrait"/>
       <w:pgMar w:bottom="1440" w:top="1440" w:left="1440" w:right="1440" w:header="720" w:footer="720"/>
       <w:pgNumType w:start="0"/>
@@ -12129,266 +13422,6 @@
     </w:sectPr>
   </w:body>
 </w:document>
-</file>
-
-<file path=word/comments.xml><?xml version="1.0" encoding="utf-8"?>
-<w:comments xmlns:mc="http://schemas.openxmlformats.org/markup-compatibility/2006" xmlns:o="urn:schemas-microsoft-com:office:office" xmlns:r="http://schemas.openxmlformats.org/officeDocument/2006/relationships" xmlns:m="http://schemas.openxmlformats.org/officeDocument/2006/math" xmlns:v="urn:schemas-microsoft-com:vml" xmlns:wp="http://schemas.openxmlformats.org/drawingml/2006/wordprocessingDrawing" xmlns:w10="urn:schemas-microsoft-com:office:word" xmlns:w="http://schemas.openxmlformats.org/wordprocessingml/2006/main" xmlns:wne="http://schemas.microsoft.com/office/word/2006/wordml" xmlns:sl="http://schemas.openxmlformats.org/schemaLibrary/2006/main" xmlns:a="http://schemas.openxmlformats.org/drawingml/2006/main" xmlns:pic="http://schemas.openxmlformats.org/drawingml/2006/picture" xmlns:c="http://schemas.openxmlformats.org/drawingml/2006/chart" xmlns:lc="http://schemas.openxmlformats.org/drawingml/2006/lockedCanvas" xmlns:dgm="http://schemas.openxmlformats.org/drawingml/2006/diagram" xmlns:wps="http://schemas.microsoft.com/office/word/2010/wordprocessingShape" xmlns:wpg="http://schemas.microsoft.com/office/word/2010/wordprocessingGroup" xmlns:w14="http://schemas.microsoft.com/office/word/2010/wordml" xmlns:w15="http://schemas.microsoft.com/office/word/2012/wordml">
-  <w:comment w:author="Koen Janssen" w:id="4" w:date="2022-05-20T07:15:49Z">
-    <w:p>
-      <w:pPr>
-        <w:keepNext w:val="0"/>
-        <w:keepLines w:val="0"/>
-        <w:pageBreakBefore w:val="0"/>
-        <w:widowControl w:val="0"/>
-        <w:pBdr>
-          <w:top w:space="0" w:sz="0" w:val="nil"/>
-          <w:left w:space="0" w:sz="0" w:val="nil"/>
-          <w:bottom w:space="0" w:sz="0" w:val="nil"/>
-          <w:right w:space="0" w:sz="0" w:val="nil"/>
-          <w:between w:space="0" w:sz="0" w:val="nil"/>
-        </w:pBdr>
-        <w:shd w:fill="auto" w:val="clear"/>
-        <w:spacing w:after="0" w:before="0" w:line="240" w:lineRule="auto"/>
-        <w:ind w:left="0" w:right="0" w:firstLine="0"/>
-        <w:jc w:val="left"/>
-        <w:rPr>
-          <w:rFonts w:ascii="Arial" w:cs="Arial" w:eastAsia="Arial" w:hAnsi="Arial"/>
-          <w:b w:val="0"/>
-          <w:i w:val="0"/>
-          <w:smallCaps w:val="0"/>
-          <w:strike w:val="0"/>
-          <w:color w:val="000000"/>
-          <w:sz w:val="22"/>
-          <w:szCs w:val="22"/>
-          <w:u w:val="none"/>
-          <w:shd w:fill="auto" w:val="clear"/>
-          <w:vertAlign w:val="baseline"/>
-        </w:rPr>
-      </w:pPr>
-      <w:r>
-        <w:rPr>
-          <w:rFonts w:ascii="Arial" w:cs="Arial" w:eastAsia="Arial" w:hAnsi="Arial"/>
-          <w:b w:val="0"/>
-          <w:i w:val="0"/>
-          <w:smallCaps w:val="0"/>
-          <w:strike w:val="0"/>
-          <w:color w:val="000000"/>
-          <w:sz w:val="22"/>
-          <w:szCs w:val="22"/>
-          <w:u w:val="none"/>
-          <w:shd w:fill="auto" w:val="clear"/>
-          <w:vertAlign w:val="baseline"/>
-          <w:rtl w:val="0"/>
-        </w:rPr>
-        <w:t xml:space="preserve">?</w:t>
-      </w:r>
-    </w:p>
-  </w:comment>
-  <w:comment w:author="Koen Janssen" w:id="0" w:date="2022-05-20T07:11:51Z">
-    <w:p>
-      <w:pPr>
-        <w:keepNext w:val="0"/>
-        <w:keepLines w:val="0"/>
-        <w:pageBreakBefore w:val="0"/>
-        <w:widowControl w:val="0"/>
-        <w:pBdr>
-          <w:top w:space="0" w:sz="0" w:val="nil"/>
-          <w:left w:space="0" w:sz="0" w:val="nil"/>
-          <w:bottom w:space="0" w:sz="0" w:val="nil"/>
-          <w:right w:space="0" w:sz="0" w:val="nil"/>
-          <w:between w:space="0" w:sz="0" w:val="nil"/>
-        </w:pBdr>
-        <w:shd w:fill="auto" w:val="clear"/>
-        <w:spacing w:after="0" w:before="0" w:line="240" w:lineRule="auto"/>
-        <w:ind w:left="0" w:right="0" w:firstLine="0"/>
-        <w:jc w:val="left"/>
-        <w:rPr>
-          <w:rFonts w:ascii="Arial" w:cs="Arial" w:eastAsia="Arial" w:hAnsi="Arial"/>
-          <w:b w:val="0"/>
-          <w:i w:val="0"/>
-          <w:smallCaps w:val="0"/>
-          <w:strike w:val="0"/>
-          <w:color w:val="000000"/>
-          <w:sz w:val="22"/>
-          <w:szCs w:val="22"/>
-          <w:u w:val="none"/>
-          <w:shd w:fill="auto" w:val="clear"/>
-          <w:vertAlign w:val="baseline"/>
-        </w:rPr>
-      </w:pPr>
-      <w:r>
-        <w:rPr>
-          <w:rFonts w:ascii="Arial" w:cs="Arial" w:eastAsia="Arial" w:hAnsi="Arial"/>
-          <w:b w:val="0"/>
-          <w:i w:val="0"/>
-          <w:smallCaps w:val="0"/>
-          <w:strike w:val="0"/>
-          <w:color w:val="000000"/>
-          <w:sz w:val="22"/>
-          <w:szCs w:val="22"/>
-          <w:u w:val="none"/>
-          <w:shd w:fill="auto" w:val="clear"/>
-          <w:vertAlign w:val="baseline"/>
-          <w:rtl w:val="0"/>
-        </w:rPr>
-        <w:t xml:space="preserve">Maybe we should rephrase this. I don't think it's very clear to the reader.</w:t>
-      </w:r>
-    </w:p>
-  </w:comment>
-  <w:comment w:author="Koen Janssen" w:id="2" w:date="2022-05-20T07:44:02Z">
-    <w:p>
-      <w:pPr>
-        <w:keepNext w:val="0"/>
-        <w:keepLines w:val="0"/>
-        <w:pageBreakBefore w:val="0"/>
-        <w:widowControl w:val="0"/>
-        <w:pBdr>
-          <w:top w:space="0" w:sz="0" w:val="nil"/>
-          <w:left w:space="0" w:sz="0" w:val="nil"/>
-          <w:bottom w:space="0" w:sz="0" w:val="nil"/>
-          <w:right w:space="0" w:sz="0" w:val="nil"/>
-          <w:between w:space="0" w:sz="0" w:val="nil"/>
-        </w:pBdr>
-        <w:shd w:fill="auto" w:val="clear"/>
-        <w:spacing w:after="0" w:before="0" w:line="240" w:lineRule="auto"/>
-        <w:ind w:left="0" w:right="0" w:firstLine="0"/>
-        <w:jc w:val="left"/>
-        <w:rPr>
-          <w:rFonts w:ascii="Arial" w:cs="Arial" w:eastAsia="Arial" w:hAnsi="Arial"/>
-          <w:b w:val="0"/>
-          <w:i w:val="0"/>
-          <w:smallCaps w:val="0"/>
-          <w:strike w:val="0"/>
-          <w:color w:val="000000"/>
-          <w:sz w:val="22"/>
-          <w:szCs w:val="22"/>
-          <w:u w:val="none"/>
-          <w:shd w:fill="auto" w:val="clear"/>
-          <w:vertAlign w:val="baseline"/>
-        </w:rPr>
-      </w:pPr>
-      <w:r>
-        <w:rPr>
-          <w:rFonts w:ascii="Arial" w:cs="Arial" w:eastAsia="Arial" w:hAnsi="Arial"/>
-          <w:b w:val="0"/>
-          <w:i w:val="0"/>
-          <w:smallCaps w:val="0"/>
-          <w:strike w:val="0"/>
-          <w:color w:val="000000"/>
-          <w:sz w:val="22"/>
-          <w:szCs w:val="22"/>
-          <w:u w:val="none"/>
-          <w:shd w:fill="auto" w:val="clear"/>
-          <w:vertAlign w:val="baseline"/>
-          <w:rtl w:val="0"/>
-        </w:rPr>
-        <w:t xml:space="preserve">Rephrase more specific</w:t>
-      </w:r>
-    </w:p>
-  </w:comment>
-  <w:comment w:author="Koen Janssen" w:id="3" w:date="2022-05-20T07:15:57Z">
-    <w:p>
-      <w:pPr>
-        <w:keepNext w:val="0"/>
-        <w:keepLines w:val="0"/>
-        <w:pageBreakBefore w:val="0"/>
-        <w:widowControl w:val="0"/>
-        <w:pBdr>
-          <w:top w:space="0" w:sz="0" w:val="nil"/>
-          <w:left w:space="0" w:sz="0" w:val="nil"/>
-          <w:bottom w:space="0" w:sz="0" w:val="nil"/>
-          <w:right w:space="0" w:sz="0" w:val="nil"/>
-          <w:between w:space="0" w:sz="0" w:val="nil"/>
-        </w:pBdr>
-        <w:shd w:fill="auto" w:val="clear"/>
-        <w:spacing w:after="0" w:before="0" w:line="240" w:lineRule="auto"/>
-        <w:ind w:left="0" w:right="0" w:firstLine="0"/>
-        <w:jc w:val="left"/>
-        <w:rPr>
-          <w:rFonts w:ascii="Arial" w:cs="Arial" w:eastAsia="Arial" w:hAnsi="Arial"/>
-          <w:b w:val="0"/>
-          <w:i w:val="0"/>
-          <w:smallCaps w:val="0"/>
-          <w:strike w:val="0"/>
-          <w:color w:val="000000"/>
-          <w:sz w:val="22"/>
-          <w:szCs w:val="22"/>
-          <w:u w:val="none"/>
-          <w:shd w:fill="auto" w:val="clear"/>
-          <w:vertAlign w:val="baseline"/>
-        </w:rPr>
-      </w:pPr>
-      <w:r>
-        <w:rPr>
-          <w:rFonts w:ascii="Arial" w:cs="Arial" w:eastAsia="Arial" w:hAnsi="Arial"/>
-          <w:b w:val="0"/>
-          <w:i w:val="0"/>
-          <w:smallCaps w:val="0"/>
-          <w:strike w:val="0"/>
-          <w:color w:val="000000"/>
-          <w:sz w:val="22"/>
-          <w:szCs w:val="22"/>
-          <w:u w:val="none"/>
-          <w:shd w:fill="auto" w:val="clear"/>
-          <w:vertAlign w:val="baseline"/>
-          <w:rtl w:val="0"/>
-        </w:rPr>
-        <w:t xml:space="preserve">?</w:t>
-      </w:r>
-    </w:p>
-  </w:comment>
-  <w:comment w:author="Koen Janssen" w:id="1" w:date="2022-05-20T07:31:19Z">
-    <w:p>
-      <w:pPr>
-        <w:keepNext w:val="0"/>
-        <w:keepLines w:val="0"/>
-        <w:pageBreakBefore w:val="0"/>
-        <w:widowControl w:val="0"/>
-        <w:pBdr>
-          <w:top w:space="0" w:sz="0" w:val="nil"/>
-          <w:left w:space="0" w:sz="0" w:val="nil"/>
-          <w:bottom w:space="0" w:sz="0" w:val="nil"/>
-          <w:right w:space="0" w:sz="0" w:val="nil"/>
-          <w:between w:space="0" w:sz="0" w:val="nil"/>
-        </w:pBdr>
-        <w:shd w:fill="auto" w:val="clear"/>
-        <w:spacing w:after="0" w:before="0" w:line="240" w:lineRule="auto"/>
-        <w:ind w:left="0" w:right="0" w:firstLine="0"/>
-        <w:jc w:val="left"/>
-        <w:rPr>
-          <w:rFonts w:ascii="Arial" w:cs="Arial" w:eastAsia="Arial" w:hAnsi="Arial"/>
-          <w:b w:val="0"/>
-          <w:i w:val="0"/>
-          <w:smallCaps w:val="0"/>
-          <w:strike w:val="0"/>
-          <w:color w:val="000000"/>
-          <w:sz w:val="22"/>
-          <w:szCs w:val="22"/>
-          <w:u w:val="none"/>
-          <w:shd w:fill="auto" w:val="clear"/>
-          <w:vertAlign w:val="baseline"/>
-        </w:rPr>
-      </w:pPr>
-      <w:r>
-        <w:rPr>
-          <w:rFonts w:ascii="Arial" w:cs="Arial" w:eastAsia="Arial" w:hAnsi="Arial"/>
-          <w:b w:val="0"/>
-          <w:i w:val="0"/>
-          <w:smallCaps w:val="0"/>
-          <w:strike w:val="0"/>
-          <w:color w:val="000000"/>
-          <w:sz w:val="22"/>
-          <w:szCs w:val="22"/>
-          <w:u w:val="none"/>
-          <w:shd w:fill="auto" w:val="clear"/>
-          <w:vertAlign w:val="baseline"/>
-          <w:rtl w:val="0"/>
-        </w:rPr>
-        <w:t xml:space="preserve">Perhaps we should change this as database solutions don't offer this. If it's a should it's also immediately out of the race in the decision matrix.</w:t>
-      </w:r>
-    </w:p>
-  </w:comment>
-</w:comments>
 </file>
 
 <file path=word/footer1.xml><?xml version="1.0" encoding="utf-8"?>
@@ -13226,6 +14259,22 @@
     <b:YearAccessed>2022</b:YearAccessed>
     <b:Gdcea>{"AccessedType":"Website"}</b:Gdcea>
   </b:Source>
+  <b:Source>
+    <b:Tag>source8</b:Tag>
+    <b:DayAccessed>1</b:DayAccessed>
+    <b:SourceType>DocumentFromInternetSite</b:SourceType>
+    <b:URL>https://graphql.org/learn/thinking-in-graphs/</b:URL>
+    <b:Title>Thinking in Graphs</b:Title>
+    <b:InternetSiteTitle>GraphQL</b:InternetSiteTitle>
+    <b:MonthAccessed>June</b:MonthAccessed>
+    <b:YearAccessed>2022</b:YearAccessed>
+    <b:Gdcea>{"AccessedType":"Website"}</b:Gdcea>
+    <b:Author>
+      <b:Author>
+        <b:Corporate>GraphQL</b:Corporate>
+      </b:Author>
+    </b:Author>
+  </b:Source>
 </b:Sources>
 </file>
 

</xml_diff>